<commit_message>
Bugfixes:  - removing single bond from group didn't cause the group to die  - SEEMS 2B FIXED strange error when bond doesn't have main quote  - more valid viewport validation
Additions:
 - in settings - now returning to tab where an error occured
 - Stanislav's and Leonid's updates to documentation
</commit_message>
<xml_diff>
--- a/YieldMap/Yield Map User Manual.docx
+++ b/YieldMap/Yield Map User Manual.docx
@@ -15,22 +15,20 @@
     </w:p>
     <w:sdt>
       <w:sdtPr>
+        <w:rPr>
+          <w:rFonts w:asciiTheme="minorHAnsi" w:eastAsiaTheme="minorHAnsi" w:hAnsiTheme="minorHAnsi" w:cstheme="minorBidi"/>
+          <w:b w:val="0"/>
+          <w:bCs w:val="0"/>
+          <w:color w:val="auto"/>
+          <w:sz w:val="22"/>
+          <w:szCs w:val="22"/>
+        </w:rPr>
         <w:id w:val="694299079"/>
         <w:docPartObj>
           <w:docPartGallery w:val="Table of Contents"/>
           <w:docPartUnique/>
         </w:docPartObj>
       </w:sdtPr>
-      <w:sdtEndPr>
-        <w:rPr>
-          <w:rFonts w:asciiTheme="minorHAnsi" w:eastAsiaTheme="minorHAnsi" w:hAnsiTheme="minorHAnsi" w:cstheme="minorBidi"/>
-          <w:b w:val="0"/>
-          <w:bCs w:val="0"/>
-          <w:color w:val="auto"/>
-          <w:sz w:val="22"/>
-          <w:szCs w:val="22"/>
-        </w:rPr>
-      </w:sdtEndPr>
       <w:sdtContent>
         <w:p>
           <w:pPr>
@@ -63,7 +61,7 @@
           <w:r>
             <w:fldChar w:fldCharType="separate"/>
           </w:r>
-          <w:hyperlink w:anchor="_Toc363656799" w:history="1">
+          <w:hyperlink w:anchor="_Toc363750571" w:history="1">
             <w:r>
               <w:rPr>
                 <w:rStyle w:val="Hyperlink"/>
@@ -91,7 +89,7 @@
                 <w:noProof/>
                 <w:webHidden/>
               </w:rPr>
-              <w:instrText xml:space="preserve"> PAGEREF _Toc363656799 \h </w:instrText>
+              <w:instrText xml:space="preserve"> PAGEREF _Toc363750571 \h </w:instrText>
             </w:r>
             <w:r>
               <w:rPr>
@@ -133,7 +131,7 @@
               <w:noProof/>
             </w:rPr>
           </w:pPr>
-          <w:hyperlink w:anchor="_Toc363656800" w:history="1">
+          <w:hyperlink w:anchor="_Toc363750572" w:history="1">
             <w:r>
               <w:rPr>
                 <w:rStyle w:val="Hyperlink"/>
@@ -161,7 +159,7 @@
                 <w:noProof/>
                 <w:webHidden/>
               </w:rPr>
-              <w:instrText xml:space="preserve"> PAGEREF _Toc363656800 \h </w:instrText>
+              <w:instrText xml:space="preserve"> PAGEREF _Toc363750572 \h </w:instrText>
             </w:r>
             <w:r>
               <w:rPr>
@@ -203,7 +201,7 @@
               <w:noProof/>
             </w:rPr>
           </w:pPr>
-          <w:hyperlink w:anchor="_Toc363656801" w:history="1">
+          <w:hyperlink w:anchor="_Toc363750573" w:history="1">
             <w:r>
               <w:rPr>
                 <w:rStyle w:val="Hyperlink"/>
@@ -231,7 +229,7 @@
                 <w:noProof/>
                 <w:webHidden/>
               </w:rPr>
-              <w:instrText xml:space="preserve"> PAGEREF _Toc363656801 \h </w:instrText>
+              <w:instrText xml:space="preserve"> PAGEREF _Toc363750573 \h </w:instrText>
             </w:r>
             <w:r>
               <w:rPr>
@@ -273,7 +271,7 @@
               <w:noProof/>
             </w:rPr>
           </w:pPr>
-          <w:hyperlink w:anchor="_Toc363656802" w:history="1">
+          <w:hyperlink w:anchor="_Toc363750574" w:history="1">
             <w:r>
               <w:rPr>
                 <w:rStyle w:val="Hyperlink"/>
@@ -301,7 +299,7 @@
                 <w:noProof/>
                 <w:webHidden/>
               </w:rPr>
-              <w:instrText xml:space="preserve"> PAGEREF _Toc363656802 \h </w:instrText>
+              <w:instrText xml:space="preserve"> PAGEREF _Toc363750574 \h </w:instrText>
             </w:r>
             <w:r>
               <w:rPr>
@@ -343,7 +341,7 @@
               <w:noProof/>
             </w:rPr>
           </w:pPr>
-          <w:hyperlink w:anchor="_Toc363656803" w:history="1">
+          <w:hyperlink w:anchor="_Toc363750575" w:history="1">
             <w:r>
               <w:rPr>
                 <w:rStyle w:val="Hyperlink"/>
@@ -371,7 +369,7 @@
                 <w:noProof/>
                 <w:webHidden/>
               </w:rPr>
-              <w:instrText xml:space="preserve"> PAGEREF _Toc363656803 \h </w:instrText>
+              <w:instrText xml:space="preserve"> PAGEREF _Toc363750575 \h </w:instrText>
             </w:r>
             <w:r>
               <w:rPr>
@@ -413,7 +411,7 @@
               <w:noProof/>
             </w:rPr>
           </w:pPr>
-          <w:hyperlink w:anchor="_Toc363656804" w:history="1">
+          <w:hyperlink w:anchor="_Toc363750576" w:history="1">
             <w:r>
               <w:rPr>
                 <w:rStyle w:val="Hyperlink"/>
@@ -441,7 +439,7 @@
                 <w:noProof/>
                 <w:webHidden/>
               </w:rPr>
-              <w:instrText xml:space="preserve"> PAGEREF _Toc363656804 \h </w:instrText>
+              <w:instrText xml:space="preserve"> PAGEREF _Toc363750576 \h </w:instrText>
             </w:r>
             <w:r>
               <w:rPr>
@@ -483,7 +481,7 @@
               <w:noProof/>
             </w:rPr>
           </w:pPr>
-          <w:hyperlink w:anchor="_Toc363656805" w:history="1">
+          <w:hyperlink w:anchor="_Toc363750577" w:history="1">
             <w:r>
               <w:rPr>
                 <w:rStyle w:val="Hyperlink"/>
@@ -511,7 +509,7 @@
                 <w:noProof/>
                 <w:webHidden/>
               </w:rPr>
-              <w:instrText xml:space="preserve"> PAGEREF _Toc363656805 \h </w:instrText>
+              <w:instrText xml:space="preserve"> PAGEREF _Toc363750577 \h </w:instrText>
             </w:r>
             <w:r>
               <w:rPr>
@@ -553,7 +551,7 @@
               <w:noProof/>
             </w:rPr>
           </w:pPr>
-          <w:hyperlink w:anchor="_Toc363656806" w:history="1">
+          <w:hyperlink w:anchor="_Toc363750578" w:history="1">
             <w:r>
               <w:rPr>
                 <w:rStyle w:val="Hyperlink"/>
@@ -581,7 +579,7 @@
                 <w:noProof/>
                 <w:webHidden/>
               </w:rPr>
-              <w:instrText xml:space="preserve"> PAGEREF _Toc363656806 \h </w:instrText>
+              <w:instrText xml:space="preserve"> PAGEREF _Toc363750578 \h </w:instrText>
             </w:r>
             <w:r>
               <w:rPr>
@@ -623,7 +621,7 @@
               <w:noProof/>
             </w:rPr>
           </w:pPr>
-          <w:hyperlink w:anchor="_Toc363656807" w:history="1">
+          <w:hyperlink w:anchor="_Toc363750579" w:history="1">
             <w:r>
               <w:rPr>
                 <w:rStyle w:val="Hyperlink"/>
@@ -651,7 +649,7 @@
                 <w:noProof/>
                 <w:webHidden/>
               </w:rPr>
-              <w:instrText xml:space="preserve"> PAGEREF _Toc363656807 \h </w:instrText>
+              <w:instrText xml:space="preserve"> PAGEREF _Toc363750579 \h </w:instrText>
             </w:r>
             <w:r>
               <w:rPr>
@@ -693,7 +691,7 @@
               <w:noProof/>
             </w:rPr>
           </w:pPr>
-          <w:hyperlink w:anchor="_Toc363656808" w:history="1">
+          <w:hyperlink w:anchor="_Toc363750580" w:history="1">
             <w:r>
               <w:rPr>
                 <w:rStyle w:val="Hyperlink"/>
@@ -721,7 +719,7 @@
                 <w:noProof/>
                 <w:webHidden/>
               </w:rPr>
-              <w:instrText xml:space="preserve"> PAGEREF _Toc363656808 \h </w:instrText>
+              <w:instrText xml:space="preserve"> PAGEREF _Toc363750580 \h </w:instrText>
             </w:r>
             <w:r>
               <w:rPr>
@@ -763,7 +761,7 @@
               <w:noProof/>
             </w:rPr>
           </w:pPr>
-          <w:hyperlink w:anchor="_Toc363656809" w:history="1">
+          <w:hyperlink w:anchor="_Toc363750581" w:history="1">
             <w:r>
               <w:rPr>
                 <w:rStyle w:val="Hyperlink"/>
@@ -791,7 +789,7 @@
                 <w:noProof/>
                 <w:webHidden/>
               </w:rPr>
-              <w:instrText xml:space="preserve"> PAGEREF _Toc363656809 \h </w:instrText>
+              <w:instrText xml:space="preserve"> PAGEREF _Toc363750581 \h </w:instrText>
             </w:r>
             <w:r>
               <w:rPr>
@@ -833,7 +831,7 @@
               <w:noProof/>
             </w:rPr>
           </w:pPr>
-          <w:hyperlink w:anchor="_Toc363656810" w:history="1">
+          <w:hyperlink w:anchor="_Toc363750582" w:history="1">
             <w:r>
               <w:rPr>
                 <w:rStyle w:val="Hyperlink"/>
@@ -861,7 +859,7 @@
                 <w:noProof/>
                 <w:webHidden/>
               </w:rPr>
-              <w:instrText xml:space="preserve"> PAGEREF _Toc363656810 \h </w:instrText>
+              <w:instrText xml:space="preserve"> PAGEREF _Toc363750582 \h </w:instrText>
             </w:r>
             <w:r>
               <w:rPr>
@@ -903,7 +901,7 @@
               <w:noProof/>
             </w:rPr>
           </w:pPr>
-          <w:hyperlink w:anchor="_Toc363656811" w:history="1">
+          <w:hyperlink w:anchor="_Toc363750583" w:history="1">
             <w:r>
               <w:rPr>
                 <w:rStyle w:val="Hyperlink"/>
@@ -931,7 +929,7 @@
                 <w:noProof/>
                 <w:webHidden/>
               </w:rPr>
-              <w:instrText xml:space="preserve"> PAGEREF _Toc363656811 \h </w:instrText>
+              <w:instrText xml:space="preserve"> PAGEREF _Toc363750583 \h </w:instrText>
             </w:r>
             <w:r>
               <w:rPr>
@@ -973,7 +971,7 @@
               <w:noProof/>
             </w:rPr>
           </w:pPr>
-          <w:hyperlink w:anchor="_Toc363656812" w:history="1">
+          <w:hyperlink w:anchor="_Toc363750584" w:history="1">
             <w:r>
               <w:rPr>
                 <w:rStyle w:val="Hyperlink"/>
@@ -1001,7 +999,7 @@
                 <w:noProof/>
                 <w:webHidden/>
               </w:rPr>
-              <w:instrText xml:space="preserve"> PAGEREF _Toc363656812 \h </w:instrText>
+              <w:instrText xml:space="preserve"> PAGEREF _Toc363750584 \h </w:instrText>
             </w:r>
             <w:r>
               <w:rPr>
@@ -1043,7 +1041,7 @@
               <w:noProof/>
             </w:rPr>
           </w:pPr>
-          <w:hyperlink w:anchor="_Toc363656813" w:history="1">
+          <w:hyperlink w:anchor="_Toc363750585" w:history="1">
             <w:r>
               <w:rPr>
                 <w:rStyle w:val="Hyperlink"/>
@@ -1071,7 +1069,7 @@
                 <w:noProof/>
                 <w:webHidden/>
               </w:rPr>
-              <w:instrText xml:space="preserve"> PAGEREF _Toc363656813 \h </w:instrText>
+              <w:instrText xml:space="preserve"> PAGEREF _Toc363750585 \h </w:instrText>
             </w:r>
             <w:r>
               <w:rPr>
@@ -1113,7 +1111,7 @@
               <w:noProof/>
             </w:rPr>
           </w:pPr>
-          <w:hyperlink w:anchor="_Toc363656814" w:history="1">
+          <w:hyperlink w:anchor="_Toc363750586" w:history="1">
             <w:r>
               <w:rPr>
                 <w:rStyle w:val="Hyperlink"/>
@@ -1171,7 +1169,7 @@
                 <w:noProof/>
                 <w:webHidden/>
               </w:rPr>
-              <w:instrText xml:space="preserve"> PAGEREF _Toc363656814 \h </w:instrText>
+              <w:instrText xml:space="preserve"> PAGEREF _Toc363750586 \h </w:instrText>
             </w:r>
             <w:r>
               <w:rPr>
@@ -1213,51 +1211,74 @@
               <w:noProof/>
             </w:rPr>
           </w:pPr>
-          <w:hyperlink w:anchor="_Toc363656815" w:history="1">
+          <w:hyperlink w:anchor="_Toc363750587" w:history="1">
             <w:r>
               <w:rPr>
                 <w:rStyle w:val="Hyperlink"/>
                 <w:noProof/>
                 <w:lang w:val="ru-RU"/>
               </w:rPr>
-              <w:t>Встроенные</w:t>
+              <w:t>Встроенные своп-кривые (</w:t>
             </w:r>
             <w:r>
               <w:rPr>
                 <w:rStyle w:val="Hyperlink"/>
                 <w:noProof/>
               </w:rPr>
+              <w:t>built</w:t>
+            </w:r>
+            <w:r>
+              <w:rPr>
+                <w:rStyle w:val="Hyperlink"/>
+                <w:noProof/>
+                <w:lang w:val="ru-RU"/>
+              </w:rPr>
+              <w:t>-</w:t>
+            </w:r>
+            <w:r>
+              <w:rPr>
+                <w:rStyle w:val="Hyperlink"/>
+                <w:noProof/>
+              </w:rPr>
+              <w:t>in</w:t>
+            </w:r>
+            <w:r>
+              <w:rPr>
+                <w:rStyle w:val="Hyperlink"/>
+                <w:noProof/>
+                <w:lang w:val="ru-RU"/>
+              </w:rPr>
               <w:t xml:space="preserve"> </w:t>
             </w:r>
             <w:r>
               <w:rPr>
                 <w:rStyle w:val="Hyperlink"/>
                 <w:noProof/>
-                <w:lang w:val="ru-RU"/>
-              </w:rPr>
-              <w:t>своп</w:t>
+              </w:rPr>
+              <w:t>swap</w:t>
             </w:r>
             <w:r>
               <w:rPr>
                 <w:rStyle w:val="Hyperlink"/>
                 <w:noProof/>
-              </w:rPr>
-              <w:t>-</w:t>
+                <w:lang w:val="ru-RU"/>
+              </w:rPr>
+              <w:t xml:space="preserve"> </w:t>
             </w:r>
             <w:r>
               <w:rPr>
                 <w:rStyle w:val="Hyperlink"/>
                 <w:noProof/>
-                <w:lang w:val="ru-RU"/>
-              </w:rPr>
-              <w:t>кривые</w:t>
+              </w:rPr>
+              <w:t>curves</w:t>
             </w:r>
             <w:r>
               <w:rPr>
                 <w:rStyle w:val="Hyperlink"/>
                 <w:noProof/>
-              </w:rPr>
-              <w:t xml:space="preserve"> (built-in swap curves)</w:t>
+                <w:lang w:val="ru-RU"/>
+              </w:rPr>
+              <w:t>)</w:t>
             </w:r>
             <w:r>
               <w:rPr>
@@ -1278,7 +1299,7 @@
                 <w:noProof/>
                 <w:webHidden/>
               </w:rPr>
-              <w:instrText xml:space="preserve"> PAGEREF _Toc363656815 \h </w:instrText>
+              <w:instrText xml:space="preserve"> PAGEREF _Toc363750587 \h </w:instrText>
             </w:r>
             <w:r>
               <w:rPr>
@@ -1320,7 +1341,7 @@
               <w:noProof/>
             </w:rPr>
           </w:pPr>
-          <w:hyperlink w:anchor="_Toc363656816" w:history="1">
+          <w:hyperlink w:anchor="_Toc363750588" w:history="1">
             <w:r>
               <w:rPr>
                 <w:rStyle w:val="Hyperlink"/>
@@ -1378,7 +1399,7 @@
                 <w:noProof/>
                 <w:webHidden/>
               </w:rPr>
-              <w:instrText xml:space="preserve"> PAGEREF _Toc363656816 \h </w:instrText>
+              <w:instrText xml:space="preserve"> PAGEREF _Toc363750588 \h </w:instrText>
             </w:r>
             <w:r>
               <w:rPr>
@@ -1420,7 +1441,7 @@
               <w:noProof/>
             </w:rPr>
           </w:pPr>
-          <w:hyperlink w:anchor="_Toc363656817" w:history="1">
+          <w:hyperlink w:anchor="_Toc363750589" w:history="1">
             <w:r>
               <w:rPr>
                 <w:rStyle w:val="Hyperlink"/>
@@ -1448,7 +1469,7 @@
                 <w:noProof/>
                 <w:webHidden/>
               </w:rPr>
-              <w:instrText xml:space="preserve"> PAGEREF _Toc363656817 \h </w:instrText>
+              <w:instrText xml:space="preserve"> PAGEREF _Toc363750589 \h </w:instrText>
             </w:r>
             <w:r>
               <w:rPr>
@@ -1490,14 +1511,14 @@
               <w:noProof/>
             </w:rPr>
           </w:pPr>
-          <w:hyperlink w:anchor="_Toc363656818" w:history="1">
+          <w:hyperlink w:anchor="_Toc363750590" w:history="1">
             <w:r>
               <w:rPr>
                 <w:rStyle w:val="Hyperlink"/>
                 <w:noProof/>
                 <w:lang w:val="ru-RU"/>
               </w:rPr>
-              <w:t>Выбор, к кому считать</w:t>
+              <w:t>Выбор, к какой кривой считать</w:t>
             </w:r>
             <w:r>
               <w:rPr>
@@ -1518,7 +1539,7 @@
                 <w:noProof/>
                 <w:webHidden/>
               </w:rPr>
-              <w:instrText xml:space="preserve"> PAGEREF _Toc363656818 \h </w:instrText>
+              <w:instrText xml:space="preserve"> PAGEREF _Toc363750590 \h </w:instrText>
             </w:r>
             <w:r>
               <w:rPr>
@@ -1560,7 +1581,7 @@
               <w:noProof/>
             </w:rPr>
           </w:pPr>
-          <w:hyperlink w:anchor="_Toc363656819" w:history="1">
+          <w:hyperlink w:anchor="_Toc363750591" w:history="1">
             <w:r>
               <w:rPr>
                 <w:rStyle w:val="Hyperlink"/>
@@ -1588,7 +1609,7 @@
                 <w:noProof/>
                 <w:webHidden/>
               </w:rPr>
-              <w:instrText xml:space="preserve"> PAGEREF _Toc363656819 \h </w:instrText>
+              <w:instrText xml:space="preserve"> PAGEREF _Toc363750591 \h </w:instrText>
             </w:r>
             <w:r>
               <w:rPr>
@@ -1630,7 +1651,7 @@
               <w:noProof/>
             </w:rPr>
           </w:pPr>
-          <w:hyperlink w:anchor="_Toc363656820" w:history="1">
+          <w:hyperlink w:anchor="_Toc363750592" w:history="1">
             <w:r>
               <w:rPr>
                 <w:rStyle w:val="Hyperlink"/>
@@ -1658,7 +1679,7 @@
                 <w:noProof/>
                 <w:webHidden/>
               </w:rPr>
-              <w:instrText xml:space="preserve"> PAGEREF _Toc363656820 \h </w:instrText>
+              <w:instrText xml:space="preserve"> PAGEREF _Toc363750592 \h </w:instrText>
             </w:r>
             <w:r>
               <w:rPr>
@@ -1700,14 +1721,14 @@
               <w:noProof/>
             </w:rPr>
           </w:pPr>
-          <w:hyperlink w:anchor="_Toc363656821" w:history="1">
+          <w:hyperlink w:anchor="_Toc363750593" w:history="1">
             <w:r>
               <w:rPr>
                 <w:rStyle w:val="Hyperlink"/>
                 <w:noProof/>
                 <w:lang w:val="ru-RU"/>
               </w:rPr>
-              <w:t>Отказ от расчета спреда</w:t>
+              <w:t>Отмена расчета спреда</w:t>
             </w:r>
             <w:r>
               <w:rPr>
@@ -1728,7 +1749,7 @@
                 <w:noProof/>
                 <w:webHidden/>
               </w:rPr>
-              <w:instrText xml:space="preserve"> PAGEREF _Toc363656821 \h </w:instrText>
+              <w:instrText xml:space="preserve"> PAGEREF _Toc363750593 \h </w:instrText>
             </w:r>
             <w:r>
               <w:rPr>
@@ -1770,7 +1791,7 @@
               <w:noProof/>
             </w:rPr>
           </w:pPr>
-          <w:hyperlink w:anchor="_Toc363656822" w:history="1">
+          <w:hyperlink w:anchor="_Toc363750594" w:history="1">
             <w:r>
               <w:rPr>
                 <w:rStyle w:val="Hyperlink"/>
@@ -1798,7 +1819,7 @@
                 <w:noProof/>
                 <w:webHidden/>
               </w:rPr>
-              <w:instrText xml:space="preserve"> PAGEREF _Toc363656822 \h </w:instrText>
+              <w:instrText xml:space="preserve"> PAGEREF _Toc363750594 \h </w:instrText>
             </w:r>
             <w:r>
               <w:rPr>
@@ -1840,7 +1861,7 @@
               <w:noProof/>
             </w:rPr>
           </w:pPr>
-          <w:hyperlink w:anchor="_Toc363656823" w:history="1">
+          <w:hyperlink w:anchor="_Toc363750595" w:history="1">
             <w:r>
               <w:rPr>
                 <w:rStyle w:val="Hyperlink"/>
@@ -1868,7 +1889,7 @@
                 <w:noProof/>
                 <w:webHidden/>
               </w:rPr>
-              <w:instrText xml:space="preserve"> PAGEREF _Toc363656823 \h </w:instrText>
+              <w:instrText xml:space="preserve"> PAGEREF _Toc363750595 \h </w:instrText>
             </w:r>
             <w:r>
               <w:rPr>
@@ -1910,14 +1931,14 @@
               <w:noProof/>
             </w:rPr>
           </w:pPr>
-          <w:hyperlink w:anchor="_Toc363656824" w:history="1">
+          <w:hyperlink w:anchor="_Toc363750596" w:history="1">
             <w:r>
               <w:rPr>
                 <w:rStyle w:val="Hyperlink"/>
                 <w:noProof/>
                 <w:lang w:val="ru-RU"/>
               </w:rPr>
-              <w:t>Приближение и восстановление масштаба</w:t>
+              <w:t>Изменение масштаба</w:t>
             </w:r>
             <w:r>
               <w:rPr>
@@ -1938,7 +1959,7 @@
                 <w:noProof/>
                 <w:webHidden/>
               </w:rPr>
-              <w:instrText xml:space="preserve"> PAGEREF _Toc363656824 \h </w:instrText>
+              <w:instrText xml:space="preserve"> PAGEREF _Toc363750596 \h </w:instrText>
             </w:r>
             <w:r>
               <w:rPr>
@@ -1980,7 +2001,7 @@
               <w:noProof/>
             </w:rPr>
           </w:pPr>
-          <w:hyperlink w:anchor="_Toc363656825" w:history="1">
+          <w:hyperlink w:anchor="_Toc363750597" w:history="1">
             <w:r>
               <w:rPr>
                 <w:rStyle w:val="Hyperlink"/>
@@ -2008,7 +2029,7 @@
                 <w:noProof/>
                 <w:webHidden/>
               </w:rPr>
-              <w:instrText xml:space="preserve"> PAGEREF _Toc363656825 \h </w:instrText>
+              <w:instrText xml:space="preserve"> PAGEREF _Toc363750597 \h </w:instrText>
             </w:r>
             <w:r>
               <w:rPr>
@@ -2050,7 +2071,7 @@
               <w:noProof/>
             </w:rPr>
           </w:pPr>
-          <w:hyperlink w:anchor="_Toc363656826" w:history="1">
+          <w:hyperlink w:anchor="_Toc363750598" w:history="1">
             <w:r>
               <w:rPr>
                 <w:rStyle w:val="Hyperlink"/>
@@ -2078,7 +2099,7 @@
                 <w:noProof/>
                 <w:webHidden/>
               </w:rPr>
-              <w:instrText xml:space="preserve"> PAGEREF _Toc363656826 \h </w:instrText>
+              <w:instrText xml:space="preserve"> PAGEREF _Toc363750598 \h </w:instrText>
             </w:r>
             <w:r>
               <w:rPr>
@@ -2120,7 +2141,7 @@
               <w:noProof/>
             </w:rPr>
           </w:pPr>
-          <w:hyperlink w:anchor="_Toc363656827" w:history="1">
+          <w:hyperlink w:anchor="_Toc363750599" w:history="1">
             <w:r>
               <w:rPr>
                 <w:rStyle w:val="Hyperlink"/>
@@ -2148,7 +2169,7 @@
                 <w:noProof/>
                 <w:webHidden/>
               </w:rPr>
-              <w:instrText xml:space="preserve"> PAGEREF _Toc363656827 \h </w:instrText>
+              <w:instrText xml:space="preserve"> PAGEREF _Toc363750599 \h </w:instrText>
             </w:r>
             <w:r>
               <w:rPr>
@@ -2190,7 +2211,7 @@
               <w:noProof/>
             </w:rPr>
           </w:pPr>
-          <w:hyperlink w:anchor="_Toc363656828" w:history="1">
+          <w:hyperlink w:anchor="_Toc363750600" w:history="1">
             <w:r>
               <w:rPr>
                 <w:rStyle w:val="Hyperlink"/>
@@ -2218,7 +2239,7 @@
                 <w:noProof/>
                 <w:webHidden/>
               </w:rPr>
-              <w:instrText xml:space="preserve"> PAGEREF _Toc363656828 \h </w:instrText>
+              <w:instrText xml:space="preserve"> PAGEREF _Toc363750600 \h </w:instrText>
             </w:r>
             <w:r>
               <w:rPr>
@@ -2260,7 +2281,7 @@
               <w:noProof/>
             </w:rPr>
           </w:pPr>
-          <w:hyperlink w:anchor="_Toc363656829" w:history="1">
+          <w:hyperlink w:anchor="_Toc363750601" w:history="1">
             <w:r>
               <w:rPr>
                 <w:rStyle w:val="Hyperlink"/>
@@ -2295,7 +2316,7 @@
                 <w:noProof/>
                 <w:webHidden/>
               </w:rPr>
-              <w:instrText xml:space="preserve"> PAGEREF _Toc363656829 \h </w:instrText>
+              <w:instrText xml:space="preserve"> PAGEREF _Toc363750601 \h </w:instrText>
             </w:r>
             <w:r>
               <w:rPr>
@@ -2337,7 +2358,7 @@
               <w:noProof/>
             </w:rPr>
           </w:pPr>
-          <w:hyperlink w:anchor="_Toc363656830" w:history="1">
+          <w:hyperlink w:anchor="_Toc363750602" w:history="1">
             <w:r>
               <w:rPr>
                 <w:rStyle w:val="Hyperlink"/>
@@ -2372,7 +2393,7 @@
                 <w:noProof/>
                 <w:webHidden/>
               </w:rPr>
-              <w:instrText xml:space="preserve"> PAGEREF _Toc363656830 \h </w:instrText>
+              <w:instrText xml:space="preserve"> PAGEREF _Toc363750602 \h </w:instrText>
             </w:r>
             <w:r>
               <w:rPr>
@@ -2414,7 +2435,7 @@
               <w:noProof/>
             </w:rPr>
           </w:pPr>
-          <w:hyperlink w:anchor="_Toc363656831" w:history="1">
+          <w:hyperlink w:anchor="_Toc363750603" w:history="1">
             <w:r>
               <w:rPr>
                 <w:rStyle w:val="Hyperlink"/>
@@ -2464,7 +2485,7 @@
                 <w:noProof/>
                 <w:webHidden/>
               </w:rPr>
-              <w:instrText xml:space="preserve"> PAGEREF _Toc363656831 \h </w:instrText>
+              <w:instrText xml:space="preserve"> PAGEREF _Toc363750603 \h </w:instrText>
             </w:r>
             <w:r>
               <w:rPr>
@@ -2506,7 +2527,7 @@
               <w:noProof/>
             </w:rPr>
           </w:pPr>
-          <w:hyperlink w:anchor="_Toc363656832" w:history="1">
+          <w:hyperlink w:anchor="_Toc363750604" w:history="1">
             <w:r>
               <w:rPr>
                 <w:rStyle w:val="Hyperlink"/>
@@ -2541,7 +2562,7 @@
                 <w:noProof/>
                 <w:webHidden/>
               </w:rPr>
-              <w:instrText xml:space="preserve"> PAGEREF _Toc363656832 \h </w:instrText>
+              <w:instrText xml:space="preserve"> PAGEREF _Toc363750604 \h </w:instrText>
             </w:r>
             <w:r>
               <w:rPr>
@@ -2583,7 +2604,7 @@
               <w:noProof/>
             </w:rPr>
           </w:pPr>
-          <w:hyperlink w:anchor="_Toc363656833" w:history="1">
+          <w:hyperlink w:anchor="_Toc363750605" w:history="1">
             <w:r>
               <w:rPr>
                 <w:rStyle w:val="Hyperlink"/>
@@ -2618,7 +2639,7 @@
                 <w:noProof/>
                 <w:webHidden/>
               </w:rPr>
-              <w:instrText xml:space="preserve"> PAGEREF _Toc363656833 \h </w:instrText>
+              <w:instrText xml:space="preserve"> PAGEREF _Toc363750605 \h </w:instrText>
             </w:r>
             <w:r>
               <w:rPr>
@@ -2660,7 +2681,7 @@
               <w:noProof/>
             </w:rPr>
           </w:pPr>
-          <w:hyperlink w:anchor="_Toc363656834" w:history="1">
+          <w:hyperlink w:anchor="_Toc363750606" w:history="1">
             <w:r>
               <w:rPr>
                 <w:rStyle w:val="Hyperlink"/>
@@ -2695,7 +2716,7 @@
                 <w:noProof/>
                 <w:webHidden/>
               </w:rPr>
-              <w:instrText xml:space="preserve"> PAGEREF _Toc363656834 \h </w:instrText>
+              <w:instrText xml:space="preserve"> PAGEREF _Toc363750606 \h </w:instrText>
             </w:r>
             <w:r>
               <w:rPr>
@@ -2737,7 +2758,7 @@
               <w:noProof/>
             </w:rPr>
           </w:pPr>
-          <w:hyperlink w:anchor="_Toc363656835" w:history="1">
+          <w:hyperlink w:anchor="_Toc363750607" w:history="1">
             <w:r>
               <w:rPr>
                 <w:rStyle w:val="Hyperlink"/>
@@ -2765,7 +2786,7 @@
                 <w:noProof/>
                 <w:webHidden/>
               </w:rPr>
-              <w:instrText xml:space="preserve"> PAGEREF _Toc363656835 \h </w:instrText>
+              <w:instrText xml:space="preserve"> PAGEREF _Toc363750607 \h </w:instrText>
             </w:r>
             <w:r>
               <w:rPr>
@@ -2807,7 +2828,7 @@
               <w:noProof/>
             </w:rPr>
           </w:pPr>
-          <w:hyperlink w:anchor="_Toc363656836" w:history="1">
+          <w:hyperlink w:anchor="_Toc363750608" w:history="1">
             <w:r>
               <w:rPr>
                 <w:rStyle w:val="Hyperlink"/>
@@ -2842,7 +2863,7 @@
                 <w:noProof/>
                 <w:webHidden/>
               </w:rPr>
-              <w:instrText xml:space="preserve"> PAGEREF _Toc363656836 \h </w:instrText>
+              <w:instrText xml:space="preserve"> PAGEREF _Toc363750608 \h </w:instrText>
             </w:r>
             <w:r>
               <w:rPr>
@@ -2898,7 +2919,7 @@
           <w:lang w:val="ru-RU"/>
         </w:rPr>
       </w:pPr>
-      <w:bookmarkStart w:id="0" w:name="_Toc363656799"/>
+      <w:bookmarkStart w:id="0" w:name="_Toc363750571"/>
       <w:r>
         <w:rPr>
           <w:lang w:val="ru-RU"/>
@@ -2996,7 +3017,7 @@
           <w:lang w:val="ru-RU"/>
         </w:rPr>
       </w:pPr>
-      <w:bookmarkStart w:id="1" w:name="_Toc363656800"/>
+      <w:bookmarkStart w:id="1" w:name="_Toc363750572"/>
       <w:r>
         <w:rPr>
           <w:noProof/>
@@ -3266,7 +3287,6 @@
             <w:r>
               <w:rPr>
                 <w:noProof/>
-                <w:lang w:val="ru-RU"/>
               </w:rPr>
               <w:drawing>
                 <wp:inline distT="0" distB="0" distL="0" distR="0">
@@ -3741,7 +3761,7 @@
           <w:lang w:val="ru-RU"/>
         </w:rPr>
       </w:pPr>
-      <w:bookmarkStart w:id="2" w:name="_Toc363656801"/>
+      <w:bookmarkStart w:id="2" w:name="_Toc363750573"/>
       <w:r>
         <w:rPr>
           <w:noProof/>
@@ -3782,9 +3802,11 @@
         </w:rPr>
         <w:t xml:space="preserve"> с </w:t>
       </w:r>
+      <w:proofErr w:type="spellStart"/>
       <w:r>
         <w:t>Eikon</w:t>
       </w:r>
+      <w:proofErr w:type="spellEnd"/>
       <w:r>
         <w:rPr>
           <w:lang w:val="ru-RU"/>
@@ -3807,7 +3829,19 @@
         <w:rPr>
           <w:lang w:val="ru-RU"/>
         </w:rPr>
-        <w:t xml:space="preserve"> загружается информация по всем облигациям, содержащихся в сохраненных </w:t>
+        <w:t xml:space="preserve"> загружается информация по всем облигациям, </w:t>
+      </w:r>
+      <w:r>
+        <w:rPr>
+          <w:lang w:val="ru-RU"/>
+        </w:rPr>
+        <w:t xml:space="preserve">содержащимся </w:t>
+      </w:r>
+      <w:r>
+        <w:rPr>
+          <w:lang w:val="ru-RU"/>
+        </w:rPr>
+        <w:t xml:space="preserve">в сохраненных </w:t>
       </w:r>
       <w:r>
         <w:t>Reuters</w:t>
@@ -3970,7 +4004,7 @@
         </w:rPr>
       </w:pPr>
       <w:bookmarkStart w:id="3" w:name="_Рисование_графиков"/>
-      <w:bookmarkStart w:id="4" w:name="_Toc363656802"/>
+      <w:bookmarkStart w:id="4" w:name="_Toc363750574"/>
       <w:bookmarkEnd w:id="3"/>
       <w:r>
         <w:rPr>
@@ -3987,7 +4021,7 @@
           <w:lang w:val="ru-RU"/>
         </w:rPr>
       </w:pPr>
-      <w:bookmarkStart w:id="5" w:name="_Toc363656803"/>
+      <w:bookmarkStart w:id="5" w:name="_Toc363750575"/>
       <w:r>
         <w:rPr>
           <w:lang w:val="ru-RU"/>
@@ -4006,7 +4040,19 @@
         <w:rPr>
           <w:lang w:val="ru-RU"/>
         </w:rPr>
-        <w:t>График открывается после нажатия на кнопку «График». Можно одновременно открыть несколько окон с графиками. Упорядочить окна можно перемещая их вручную или нажатием на кнопки «Упорядочить по горизонтали» и «Упорядочить по вертикали».</w:t>
+        <w:t xml:space="preserve">График открывается после нажатия на кнопку «График». Можно одновременно открыть несколько окон с графиками. Упорядочить окна можно </w:t>
+      </w:r>
+      <w:r>
+        <w:rPr>
+          <w:lang w:val="ru-RU"/>
+        </w:rPr>
+        <w:t xml:space="preserve">путем перемещения </w:t>
+      </w:r>
+      <w:r>
+        <w:rPr>
+          <w:lang w:val="ru-RU"/>
+        </w:rPr>
+        <w:t>их вручную или нажатием на кнопки «Упорядочить по горизонтали» и «Упорядочить по вертикали».</w:t>
       </w:r>
     </w:p>
     <w:p>
@@ -4016,7 +4062,7 @@
           <w:lang w:val="ru-RU"/>
         </w:rPr>
       </w:pPr>
-      <w:bookmarkStart w:id="6" w:name="_Toc363656804"/>
+      <w:bookmarkStart w:id="6" w:name="_Toc363750576"/>
       <w:r>
         <w:rPr>
           <w:lang w:val="ru-RU"/>
@@ -4050,7 +4096,6 @@
       <w:r>
         <w:rPr>
           <w:noProof/>
-          <w:lang w:val="ru-RU"/>
         </w:rPr>
         <w:lastRenderedPageBreak/>
         <w:drawing>
@@ -4107,7 +4152,7 @@
           <w:lang w:val="ru-RU"/>
         </w:rPr>
       </w:pPr>
-      <w:bookmarkStart w:id="7" w:name="_Toc363656805"/>
+      <w:bookmarkStart w:id="7" w:name="_Toc363750577"/>
       <w:r>
         <w:rPr>
           <w:lang w:val="ru-RU"/>
@@ -5061,7 +5106,14 @@
                 <w:noProof/>
                 <w:lang w:val="ru-RU"/>
               </w:rPr>
-              <w:t>Показывает и скрывает информаци</w:t>
+              <w:t xml:space="preserve">Раскрывает </w:t>
+            </w:r>
+            <w:r>
+              <w:rPr>
+                <w:noProof/>
+                <w:lang w:val="ru-RU"/>
+              </w:rPr>
+              <w:t>и скрывает информаци</w:t>
             </w:r>
             <w:r>
               <w:rPr>
@@ -5081,7 +5133,7 @@
           <w:lang w:val="ru-RU"/>
         </w:rPr>
       </w:pPr>
-      <w:bookmarkStart w:id="8" w:name="_Toc363656806"/>
+      <w:bookmarkStart w:id="8" w:name="_Toc363750578"/>
       <w:r>
         <w:rPr>
           <w:lang w:val="ru-RU"/>
@@ -5456,7 +5508,21 @@
                 <w:noProof/>
                 <w:lang w:val="ru-RU"/>
               </w:rPr>
-              <w:t xml:space="preserve"> (для облигации указываться вид доходности, например </w:t>
+              <w:t xml:space="preserve"> (для облигации </w:t>
+            </w:r>
+            <w:r>
+              <w:rPr>
+                <w:noProof/>
+                <w:lang w:val="ru-RU"/>
+              </w:rPr>
+              <w:t xml:space="preserve">указывается </w:t>
+            </w:r>
+            <w:r>
+              <w:rPr>
+                <w:noProof/>
+                <w:lang w:val="ru-RU"/>
+              </w:rPr>
+              <w:t xml:space="preserve">вид доходности, например </w:t>
             </w:r>
             <w:r>
               <w:rPr>
@@ -5913,7 +5979,7 @@
         </w:rPr>
       </w:pPr>
       <w:bookmarkStart w:id="9" w:name="_Рисование_портфелей"/>
-      <w:bookmarkStart w:id="10" w:name="_Toc363656807"/>
+      <w:bookmarkStart w:id="10" w:name="_Toc363750579"/>
       <w:bookmarkEnd w:id="9"/>
       <w:r>
         <w:rPr>
@@ -6015,13 +6081,37 @@
         <w:rPr>
           <w:lang w:val="ru-RU"/>
         </w:rPr>
-        <w:t>После выбора портфеля загружаются и показываются данные по облигациям</w:t>
-      </w:r>
-      <w:r>
-        <w:rPr>
-          <w:lang w:val="ru-RU"/>
-        </w:rPr>
-        <w:t>. На скриншоте ниже видны точки, соответствующие отдельным облигациям. При наведении курсора на облигацию она подсвечивается красным цветом, показываются ее котировки бид и аск (при наличии), а в панели информации показывается информация по облигации.</w:t>
+        <w:t xml:space="preserve">После выбора портфеля загружаются и </w:t>
+      </w:r>
+      <w:r>
+        <w:rPr>
+          <w:lang w:val="ru-RU"/>
+        </w:rPr>
+        <w:t xml:space="preserve">отбражаются </w:t>
+      </w:r>
+      <w:r>
+        <w:rPr>
+          <w:lang w:val="ru-RU"/>
+        </w:rPr>
+        <w:t>данные по облигациям</w:t>
+      </w:r>
+      <w:r>
+        <w:rPr>
+          <w:lang w:val="ru-RU"/>
+        </w:rPr>
+        <w:t xml:space="preserve">. На скриншоте ниже видны точки, соответствующие отдельным облигациям. При наведении курсора на облигацию она подсвечивается красным цветом, показываются ее котировки бид и аск (при наличии), а в панели информации </w:t>
+      </w:r>
+      <w:r>
+        <w:rPr>
+          <w:lang w:val="ru-RU"/>
+        </w:rPr>
+        <w:t xml:space="preserve">отображается </w:t>
+      </w:r>
+      <w:r>
+        <w:rPr>
+          <w:lang w:val="ru-RU"/>
+        </w:rPr>
+        <w:t>информация по облигации.</w:t>
       </w:r>
     </w:p>
     <w:p>
@@ -6034,7 +6124,6 @@
         <w:rPr>
           <w:noProof/>
         </w:rPr>
-        <w:lastRenderedPageBreak/>
         <w:drawing>
           <wp:inline distT="0" distB="0" distL="0" distR="0">
             <wp:extent cx="4762500" cy="2793390"/>
@@ -6089,11 +6178,12 @@
           <w:lang w:val="ru-RU"/>
         </w:rPr>
       </w:pPr>
-      <w:bookmarkStart w:id="11" w:name="_Toc363656808"/>
-      <w:r>
-        <w:rPr>
-          <w:lang w:val="ru-RU"/>
-        </w:rPr>
+      <w:bookmarkStart w:id="11" w:name="_Toc363750580"/>
+      <w:r>
+        <w:rPr>
+          <w:lang w:val="ru-RU"/>
+        </w:rPr>
+        <w:lastRenderedPageBreak/>
         <w:t>Контекстное меню облигации</w:t>
       </w:r>
       <w:bookmarkEnd w:id="11"/>
@@ -6303,7 +6393,6 @@
               <w:rPr>
                 <w:noProof/>
               </w:rPr>
-              <w:lastRenderedPageBreak/>
               <w:t>Quotes</w:t>
             </w:r>
           </w:p>
@@ -6420,7 +6509,6 @@
             <w:r>
               <w:rPr>
                 <w:noProof/>
-                <w:lang w:val="ru-RU"/>
               </w:rPr>
               <w:drawing>
                 <wp:inline distT="0" distB="0" distL="0" distR="0">
@@ -6615,6 +6703,7 @@
             <w:r>
               <w:rPr>
                 <w:noProof/>
+                <w:lang w:val="ru-RU"/>
               </w:rPr>
               <w:t xml:space="preserve"> </w:t>
             </w:r>
@@ -6628,6 +6717,7 @@
             <w:r>
               <w:rPr>
                 <w:noProof/>
+                <w:lang w:val="ru-RU"/>
               </w:rPr>
               <w:t xml:space="preserve"> </w:t>
             </w:r>
@@ -6641,6 +6731,7 @@
             <w:r>
               <w:rPr>
                 <w:noProof/>
+                <w:lang w:val="ru-RU"/>
               </w:rPr>
               <w:t xml:space="preserve"> </w:t>
             </w:r>
@@ -6654,6 +6745,7 @@
             <w:r>
               <w:rPr>
                 <w:noProof/>
+                <w:lang w:val="ru-RU"/>
               </w:rPr>
               <w:t xml:space="preserve"> </w:t>
             </w:r>
@@ -6667,6 +6759,7 @@
             <w:r>
               <w:rPr>
                 <w:noProof/>
+                <w:lang w:val="ru-RU"/>
               </w:rPr>
               <w:t xml:space="preserve"> </w:t>
             </w:r>
@@ -6680,6 +6773,7 @@
             <w:r>
               <w:rPr>
                 <w:noProof/>
+                <w:lang w:val="ru-RU"/>
               </w:rPr>
               <w:t xml:space="preserve"> </w:t>
             </w:r>
@@ -6693,6 +6787,7 @@
             <w:r>
               <w:rPr>
                 <w:noProof/>
+                <w:lang w:val="ru-RU"/>
               </w:rPr>
               <w:t xml:space="preserve">. </w:t>
             </w:r>
@@ -7126,6 +7221,7 @@
               <w:rPr>
                 <w:noProof/>
               </w:rPr>
+              <w:lastRenderedPageBreak/>
               <w:t>Bond description</w:t>
             </w:r>
           </w:p>
@@ -7346,7 +7442,21 @@
                 <w:noProof/>
                 <w:lang w:val="ru-RU"/>
               </w:rPr>
-              <w:t>Показывает историю торгов облигацией на графике. Глубина истории – три месяца. Для каждой котировки расчитываются дюрация и доходность и котировка показывается как точка на графике. Соседние по датам котировки соединены линиями.</w:t>
+              <w:t>Показывает историю торгов облигацией на графике. Глубина истории – три месяца. Для каждой котировки расчитываются дюрация и доходность</w:t>
+            </w:r>
+            <w:r>
+              <w:rPr>
+                <w:noProof/>
+                <w:lang w:val="ru-RU"/>
+              </w:rPr>
+              <w:t>,</w:t>
+            </w:r>
+            <w:r>
+              <w:rPr>
+                <w:noProof/>
+                <w:lang w:val="ru-RU"/>
+              </w:rPr>
+              <w:t xml:space="preserve"> и котировка показывается как точка на графике. Соседние по датам котировки соединены линиями.</w:t>
             </w:r>
           </w:p>
           <w:p>
@@ -7404,7 +7514,6 @@
               <w:rPr>
                 <w:noProof/>
               </w:rPr>
-              <w:lastRenderedPageBreak/>
               <w:drawing>
                 <wp:inline distT="0" distB="0" distL="0" distR="0">
                   <wp:extent cx="3767946" cy="1523179"/>
@@ -7482,7 +7591,6 @@
               </w:rPr>
             </w:pPr>
             <w:r>
-              <w:lastRenderedPageBreak/>
               <w:t>Remove</w:t>
             </w:r>
             <w:r>
@@ -7521,7 +7629,21 @@
                 <w:noProof/>
                 <w:lang w:val="ru-RU"/>
               </w:rPr>
-              <w:t xml:space="preserve">Удаляет данную облигацию с графика. Чтобы вернуть ее на график </w:t>
+              <w:t>Удаляет данную облигацию с графика. Чтобы вернуть ее на график</w:t>
+            </w:r>
+            <w:r>
+              <w:rPr>
+                <w:noProof/>
+                <w:lang w:val="ru-RU"/>
+              </w:rPr>
+              <w:t>,</w:t>
+            </w:r>
+            <w:r>
+              <w:rPr>
+                <w:noProof/>
+                <w:lang w:val="ru-RU"/>
+              </w:rPr>
+              <w:t xml:space="preserve"> </w:t>
             </w:r>
             <w:r>
               <w:rPr>
@@ -7566,7 +7688,7 @@
         </w:rPr>
       </w:pPr>
       <w:bookmarkStart w:id="12" w:name="_Собственная_цена_и"/>
-      <w:bookmarkStart w:id="13" w:name="_Toc363656809"/>
+      <w:bookmarkStart w:id="13" w:name="_Toc363750581"/>
       <w:bookmarkEnd w:id="12"/>
       <w:r>
         <w:rPr>
@@ -7638,6 +7760,9 @@
           </w:tcPr>
           <w:p>
             <w:r>
+              <w:rPr>
+                <w:noProof/>
+              </w:rPr>
               <w:drawing>
                 <wp:inline distT="0" distB="0" distL="0" distR="0">
                   <wp:extent cx="3228897" cy="1775637"/>
@@ -7710,6 +7835,9 @@
           </w:tcPr>
           <w:p>
             <w:r>
+              <w:rPr>
+                <w:noProof/>
+              </w:rPr>
               <w:drawing>
                 <wp:inline distT="0" distB="0" distL="0" distR="0">
                   <wp:extent cx="2639090" cy="1065523"/>
@@ -7784,6 +7912,10 @@
           </w:tcPr>
           <w:p>
             <w:r>
+              <w:rPr>
+                <w:noProof/>
+              </w:rPr>
+              <w:lastRenderedPageBreak/>
               <w:drawing>
                 <wp:inline distT="0" distB="0" distL="0" distR="0">
                   <wp:extent cx="3691713" cy="2062397"/>
@@ -7886,7 +8018,6 @@
         <w:rPr>
           <w:lang w:val="ru-RU"/>
         </w:rPr>
-        <w:lastRenderedPageBreak/>
         <w:t>Кроме того, можно сдвигать облигацию вверх или вниз на графике на заданное расстояние:</w:t>
       </w:r>
     </w:p>
@@ -8195,11 +8326,12 @@
           <w:lang w:val="ru-RU"/>
         </w:rPr>
       </w:pPr>
-      <w:bookmarkStart w:id="14" w:name="_Toc363656810"/>
-      <w:r>
-        <w:rPr>
-          <w:lang w:val="ru-RU"/>
-        </w:rPr>
+      <w:bookmarkStart w:id="14" w:name="_Toc363750582"/>
+      <w:r>
+        <w:rPr>
+          <w:lang w:val="ru-RU"/>
+        </w:rPr>
+        <w:lastRenderedPageBreak/>
         <w:t>Операции над группами облигаций</w:t>
       </w:r>
       <w:bookmarkEnd w:id="14"/>
@@ -8214,7 +8346,7 @@
         <w:rPr>
           <w:lang w:val="ru-RU"/>
         </w:rPr>
-        <w:t>В портфеле облигаций определена хотя бы одна группа облигаций. Для осуществления операций с отдельной группой облигаций необходимо нажать кнопку «Показ легенды» и щелкнуть по правой кнопкой мыши по элементу легенды, соответствующему группе облигаций:</w:t>
+        <w:t>В портфеле облигаций определена хотя бы одна группа облигаций. Для осуществления операций с отдельной группой облигаций необходимо нажать кнопку «Показ легенды» и щелкнуть правой кнопкой мыши по элементу легенды, соответствующему группе облигаций:</w:t>
       </w:r>
     </w:p>
     <w:p>
@@ -8227,7 +8359,6 @@
         <w:rPr>
           <w:noProof/>
         </w:rPr>
-        <w:lastRenderedPageBreak/>
         <w:drawing>
           <wp:inline distT="0" distB="0" distL="0" distR="0">
             <wp:extent cx="5943600" cy="3438525"/>
@@ -8532,7 +8663,14 @@
               <w:rPr>
                 <w:noProof/>
               </w:rPr>
-              <w:t>Yield calculation mode</w:t>
+              <w:t xml:space="preserve">Yield calculation </w:t>
+            </w:r>
+            <w:r>
+              <w:rPr>
+                <w:noProof/>
+              </w:rPr>
+              <w:lastRenderedPageBreak/>
+              <w:t>mode</w:t>
             </w:r>
           </w:p>
         </w:tc>
@@ -8544,20 +8682,31 @@
             <w:pPr>
               <w:rPr>
                 <w:noProof/>
-              </w:rPr>
-            </w:pPr>
-            <w:r>
-              <w:rPr>
-                <w:noProof/>
-                <w:lang w:val="ru-RU"/>
-              </w:rPr>
-              <w:t>Режим расчета доходностей, аналогичен такому же пункту меню для отдельной облигации</w:t>
-            </w:r>
-          </w:p>
-          <w:p>
-            <w:pPr>
-              <w:rPr>
-                <w:noProof/>
+                <w:lang w:val="ru-RU"/>
+              </w:rPr>
+            </w:pPr>
+            <w:r>
+              <w:rPr>
+                <w:noProof/>
+                <w:lang w:val="ru-RU"/>
+              </w:rPr>
+              <w:lastRenderedPageBreak/>
+              <w:t xml:space="preserve">Режим расчета доходностей, аналогичен такому же пункту меню для отдельной </w:t>
+            </w:r>
+            <w:r>
+              <w:rPr>
+                <w:noProof/>
+                <w:lang w:val="ru-RU"/>
+              </w:rPr>
+              <w:lastRenderedPageBreak/>
+              <w:t>облигации</w:t>
+            </w:r>
+          </w:p>
+          <w:p>
+            <w:pPr>
+              <w:rPr>
+                <w:noProof/>
+                <w:lang w:val="ru-RU"/>
               </w:rPr>
             </w:pPr>
           </w:p>
@@ -8579,6 +8728,7 @@
               <w:rPr>
                 <w:noProof/>
               </w:rPr>
+              <w:lastRenderedPageBreak/>
               <w:t>Select date…</w:t>
             </w:r>
           </w:p>
@@ -8654,7 +8804,6 @@
               <w:rPr>
                 <w:noProof/>
               </w:rPr>
-              <w:lastRenderedPageBreak/>
               <w:t>Remove</w:t>
             </w:r>
           </w:p>
@@ -8692,7 +8841,7 @@
         </w:rPr>
       </w:pPr>
       <w:bookmarkStart w:id="15" w:name="_Выбор_даты_облигации"/>
-      <w:bookmarkStart w:id="16" w:name="_Toc363656811"/>
+      <w:bookmarkStart w:id="16" w:name="_Toc363750583"/>
       <w:bookmarkEnd w:id="15"/>
       <w:r>
         <w:rPr>
@@ -8903,11 +9052,12 @@
           <w:lang w:val="ru-RU"/>
         </w:rPr>
       </w:pPr>
-      <w:bookmarkStart w:id="17" w:name="_Toc363656812"/>
-      <w:r>
-        <w:rPr>
-          <w:lang w:val="ru-RU"/>
-        </w:rPr>
+      <w:bookmarkStart w:id="17" w:name="_Toc363750584"/>
+      <w:r>
+        <w:rPr>
+          <w:lang w:val="ru-RU"/>
+        </w:rPr>
+        <w:lastRenderedPageBreak/>
         <w:t>Рисование кривых</w:t>
       </w:r>
       <w:bookmarkEnd w:id="17"/>
@@ -8919,7 +9069,7 @@
           <w:lang w:val="ru-RU"/>
         </w:rPr>
       </w:pPr>
-      <w:bookmarkStart w:id="18" w:name="_Toc363656813"/>
+      <w:bookmarkStart w:id="18" w:name="_Toc363750585"/>
       <w:r>
         <w:rPr>
           <w:lang w:val="ru-RU"/>
@@ -9039,7 +9189,7 @@
           <w:lang w:val="ru-RU"/>
         </w:rPr>
       </w:pPr>
-      <w:bookmarkStart w:id="19" w:name="_Toc363656814"/>
+      <w:bookmarkStart w:id="19" w:name="_Toc363750586"/>
       <w:r>
         <w:rPr>
           <w:lang w:val="ru-RU"/>
@@ -9096,7 +9246,25 @@
         <w:rPr>
           <w:lang w:val="ru-RU"/>
         </w:rPr>
-        <w:t>Данные кривые могут создаваться пользователем.</w:t>
+        <w:t>Данные кривые могут создаваться пользователем</w:t>
+      </w:r>
+      <w:r>
+        <w:rPr>
+          <w:lang w:val="ru-RU"/>
+        </w:rPr>
+        <w:t xml:space="preserve"> </w:t>
+      </w:r>
+      <w:r>
+        <w:rPr>
+          <w:lang w:val="ru-RU"/>
+        </w:rPr>
+        <w:t>в редакторе портфелей и инструментов</w:t>
+      </w:r>
+      <w:r>
+        <w:rPr>
+          <w:lang w:val="ru-RU"/>
+        </w:rPr>
+        <w:t>.</w:t>
       </w:r>
       <w:r>
         <w:rPr>
@@ -9110,7 +9278,6 @@
         <w:rPr>
           <w:noProof/>
         </w:rPr>
-        <w:lastRenderedPageBreak/>
         <w:drawing>
           <wp:inline distT="0" distB="0" distL="0" distR="0">
             <wp:extent cx="4772025" cy="3576155"/>
@@ -9191,6 +9358,7 @@
               <w:rPr>
                 <w:noProof/>
               </w:rPr>
+              <w:lastRenderedPageBreak/>
               <w:drawing>
                 <wp:inline distT="0" distB="0" distL="0" distR="0">
                   <wp:extent cx="2509520" cy="3147060"/>
@@ -9253,27 +9421,51 @@
               <w:rPr>
                 <w:lang w:val="ru-RU"/>
               </w:rPr>
-              <w:t>Кривые, составленные из облигаций сочетают в себе свойства облигаций и кривых. С ними можно работать так же, как с отдельными облигациями.</w:t>
-            </w:r>
-          </w:p>
-          <w:p>
-            <w:pPr>
-              <w:rPr>
-                <w:lang w:val="ru-RU"/>
-              </w:rPr>
-            </w:pPr>
-          </w:p>
-          <w:p>
-            <w:pPr>
-              <w:rPr>
-                <w:lang w:val="ru-RU"/>
-              </w:rPr>
-            </w:pPr>
-            <w:r>
-              <w:rPr>
-                <w:lang w:val="ru-RU"/>
-              </w:rPr>
-              <w:t>При первоначальном построении кривая состоит из точек, соответствующий отдельным облигациям, и соединенных линиями.</w:t>
+              <w:t>Кривые, составленные из облигаций</w:t>
+            </w:r>
+            <w:r>
+              <w:rPr>
+                <w:lang w:val="ru-RU"/>
+              </w:rPr>
+              <w:t>,</w:t>
+            </w:r>
+            <w:r>
+              <w:rPr>
+                <w:lang w:val="ru-RU"/>
+              </w:rPr>
+              <w:t xml:space="preserve"> сочетают в себе свойства облигаций и кривых. С ними можно работать так же, как с отдельными облигациями.</w:t>
+            </w:r>
+          </w:p>
+          <w:p>
+            <w:pPr>
+              <w:rPr>
+                <w:lang w:val="ru-RU"/>
+              </w:rPr>
+            </w:pPr>
+          </w:p>
+          <w:p>
+            <w:pPr>
+              <w:rPr>
+                <w:lang w:val="ru-RU"/>
+              </w:rPr>
+            </w:pPr>
+            <w:r>
+              <w:rPr>
+                <w:lang w:val="ru-RU"/>
+              </w:rPr>
+              <w:t xml:space="preserve">При первоначальном построении кривая состоит из точек, </w:t>
+            </w:r>
+            <w:r>
+              <w:rPr>
+                <w:lang w:val="ru-RU"/>
+              </w:rPr>
+              <w:t xml:space="preserve">соответствующих </w:t>
+            </w:r>
+            <w:r>
+              <w:rPr>
+                <w:lang w:val="ru-RU"/>
+              </w:rPr>
+              <w:t>отдельным облигациям, и соединенных линиями.</w:t>
             </w:r>
           </w:p>
           <w:p>
@@ -9457,28 +9649,38 @@
               </w:rPr>
               <w:t xml:space="preserve">Показывает </w:t>
             </w:r>
-            <w:hyperlink w:anchor="_Два_режима_кривой" w:history="1">
-              <w:r>
-                <w:rPr>
-                  <w:rStyle w:val="Hyperlink"/>
-                  <w:lang w:val="ru-RU"/>
-                </w:rPr>
-                <w:t>диалог</w:t>
-              </w:r>
-              <w:r>
-                <w:rPr>
-                  <w:rStyle w:val="Hyperlink"/>
-                  <w:lang w:val="ru-RU"/>
-                </w:rPr>
-                <w:t xml:space="preserve">овое окно </w:t>
-              </w:r>
-              <w:r>
-                <w:rPr>
-                  <w:rStyle w:val="Hyperlink"/>
-                </w:rPr>
-                <w:t>curve items</w:t>
-              </w:r>
-            </w:hyperlink>
+            <w:r>
+              <w:fldChar w:fldCharType="begin"/>
+            </w:r>
+            <w:r>
+              <w:instrText>HYPERLINK \l "_Два_режима_кривой"</w:instrText>
+            </w:r>
+            <w:r>
+              <w:fldChar w:fldCharType="separate"/>
+            </w:r>
+            <w:r>
+              <w:rPr>
+                <w:rStyle w:val="Hyperlink"/>
+                <w:lang w:val="ru-RU"/>
+              </w:rPr>
+              <w:t>диалог</w:t>
+            </w:r>
+            <w:r>
+              <w:rPr>
+                <w:rStyle w:val="Hyperlink"/>
+                <w:lang w:val="ru-RU"/>
+              </w:rPr>
+              <w:t xml:space="preserve">овое окно </w:t>
+            </w:r>
+            <w:r>
+              <w:rPr>
+                <w:rStyle w:val="Hyperlink"/>
+              </w:rPr>
+              <w:t>curve items</w:t>
+            </w:r>
+            <w:r>
+              <w:fldChar w:fldCharType="end"/>
+            </w:r>
           </w:p>
           <w:p>
             <w:pPr>
@@ -9534,7 +9736,6 @@
           </w:tcPr>
           <w:p>
             <w:r>
-              <w:lastRenderedPageBreak/>
               <w:t>Labels</w:t>
             </w:r>
           </w:p>
@@ -9593,6 +9794,9 @@
               <w:t>Выбор</w:t>
             </w:r>
             <w:r>
+              <w:rPr>
+                <w:lang w:val="ru-RU"/>
+              </w:rPr>
               <w:t xml:space="preserve"> </w:t>
             </w:r>
             <w:r>
@@ -9602,6 +9806,9 @@
               <w:t>режима</w:t>
             </w:r>
             <w:r>
+              <w:rPr>
+                <w:lang w:val="ru-RU"/>
+              </w:rPr>
               <w:t xml:space="preserve"> </w:t>
             </w:r>
             <w:r>
@@ -9611,6 +9818,9 @@
               <w:t>интерполяции</w:t>
             </w:r>
             <w:r>
+              <w:rPr>
+                <w:lang w:val="ru-RU"/>
+              </w:rPr>
               <w:t xml:space="preserve"> </w:t>
             </w:r>
             <w:r>
@@ -9620,6 +9830,9 @@
               <w:t>или</w:t>
             </w:r>
             <w:r>
+              <w:rPr>
+                <w:lang w:val="ru-RU"/>
+              </w:rPr>
               <w:t xml:space="preserve"> </w:t>
             </w:r>
             <w:r>
@@ -9629,6 +9842,9 @@
               <w:t>аппроксимации</w:t>
             </w:r>
             <w:r>
+              <w:rPr>
+                <w:lang w:val="ru-RU"/>
+              </w:rPr>
               <w:t xml:space="preserve"> </w:t>
             </w:r>
             <w:r>
@@ -9638,6 +9854,9 @@
               <w:t>кривой</w:t>
             </w:r>
             <w:r>
+              <w:rPr>
+                <w:lang w:val="ru-RU"/>
+              </w:rPr>
               <w:t xml:space="preserve">. </w:t>
             </w:r>
           </w:p>
@@ -9844,9 +10063,11 @@
               </w:rPr>
               <w:t>-</w:t>
             </w:r>
+            <w:proofErr w:type="spellStart"/>
             <w:r>
               <w:t>Svensson</w:t>
             </w:r>
+            <w:proofErr w:type="spellEnd"/>
             <w:r>
               <w:rPr>
                 <w:lang w:val="ru-RU"/>
@@ -9859,60 +10080,114 @@
               </w:rPr>
               <w:t xml:space="preserve">(см. описание на сайте ММВБ </w:t>
             </w:r>
-            <w:hyperlink r:id="rId46" w:history="1">
-              <w:r>
-                <w:rPr>
-                  <w:rStyle w:val="Hyperlink"/>
-                </w:rPr>
-                <w:t>http</w:t>
-              </w:r>
-              <w:r>
-                <w:rPr>
-                  <w:rStyle w:val="Hyperlink"/>
-                  <w:lang w:val="ru-RU"/>
-                </w:rPr>
-                <w:t>://</w:t>
-              </w:r>
-              <w:r>
-                <w:rPr>
-                  <w:rStyle w:val="Hyperlink"/>
-                </w:rPr>
-                <w:t>moex</w:t>
-              </w:r>
-              <w:r>
-                <w:rPr>
-                  <w:rStyle w:val="Hyperlink"/>
-                  <w:lang w:val="ru-RU"/>
-                </w:rPr>
-                <w:t>.</w:t>
-              </w:r>
-              <w:r>
-                <w:rPr>
-                  <w:rStyle w:val="Hyperlink"/>
-                </w:rPr>
-                <w:t>com</w:t>
-              </w:r>
-              <w:r>
-                <w:rPr>
-                  <w:rStyle w:val="Hyperlink"/>
-                  <w:lang w:val="ru-RU"/>
-                </w:rPr>
-                <w:t>/</w:t>
-              </w:r>
-              <w:r>
-                <w:rPr>
-                  <w:rStyle w:val="Hyperlink"/>
-                </w:rPr>
-                <w:t>a</w:t>
-              </w:r>
-              <w:r>
-                <w:rPr>
-                  <w:rStyle w:val="Hyperlink"/>
-                  <w:lang w:val="ru-RU"/>
-                </w:rPr>
-                <w:t>80</w:t>
-              </w:r>
-            </w:hyperlink>
+            <w:r>
+              <w:fldChar w:fldCharType="begin"/>
+            </w:r>
+            <w:r>
+              <w:instrText>HYPERLINK</w:instrText>
+            </w:r>
+            <w:r>
+              <w:rPr>
+                <w:lang w:val="ru-RU"/>
+              </w:rPr>
+              <w:instrText xml:space="preserve"> "</w:instrText>
+            </w:r>
+            <w:r>
+              <w:instrText>http</w:instrText>
+            </w:r>
+            <w:r>
+              <w:rPr>
+                <w:lang w:val="ru-RU"/>
+              </w:rPr>
+              <w:instrText>://</w:instrText>
+            </w:r>
+            <w:r>
+              <w:instrText>moex</w:instrText>
+            </w:r>
+            <w:r>
+              <w:rPr>
+                <w:lang w:val="ru-RU"/>
+              </w:rPr>
+              <w:instrText>.</w:instrText>
+            </w:r>
+            <w:r>
+              <w:instrText>com</w:instrText>
+            </w:r>
+            <w:r>
+              <w:rPr>
+                <w:lang w:val="ru-RU"/>
+              </w:rPr>
+              <w:instrText>/</w:instrText>
+            </w:r>
+            <w:r>
+              <w:instrText>a</w:instrText>
+            </w:r>
+            <w:r>
+              <w:rPr>
+                <w:lang w:val="ru-RU"/>
+              </w:rPr>
+              <w:instrText>80"</w:instrText>
+            </w:r>
+            <w:r>
+              <w:fldChar w:fldCharType="separate"/>
+            </w:r>
+            <w:r>
+              <w:rPr>
+                <w:rStyle w:val="Hyperlink"/>
+              </w:rPr>
+              <w:t>http</w:t>
+            </w:r>
+            <w:r>
+              <w:rPr>
+                <w:rStyle w:val="Hyperlink"/>
+                <w:lang w:val="ru-RU"/>
+              </w:rPr>
+              <w:t>://</w:t>
+            </w:r>
+            <w:proofErr w:type="spellStart"/>
+            <w:r>
+              <w:rPr>
+                <w:rStyle w:val="Hyperlink"/>
+              </w:rPr>
+              <w:t>moex</w:t>
+            </w:r>
+            <w:proofErr w:type="spellEnd"/>
+            <w:r>
+              <w:rPr>
+                <w:rStyle w:val="Hyperlink"/>
+                <w:lang w:val="ru-RU"/>
+              </w:rPr>
+              <w:t>.</w:t>
+            </w:r>
+            <w:r>
+              <w:rPr>
+                <w:rStyle w:val="Hyperlink"/>
+              </w:rPr>
+              <w:t>com</w:t>
+            </w:r>
+            <w:r>
+              <w:rPr>
+                <w:rStyle w:val="Hyperlink"/>
+                <w:lang w:val="ru-RU"/>
+              </w:rPr>
+              <w:t>/</w:t>
+            </w:r>
+            <w:r>
+              <w:rPr>
+                <w:rStyle w:val="Hyperlink"/>
+              </w:rPr>
+              <w:t>a</w:t>
+            </w:r>
+            <w:r>
+              <w:rPr>
+                <w:rStyle w:val="Hyperlink"/>
+                <w:lang w:val="ru-RU"/>
+              </w:rPr>
+              <w:t>80</w:t>
+            </w:r>
+            <w:r>
+              <w:fldChar w:fldCharType="end"/>
+            </w:r>
             <w:r>
               <w:rPr>
                 <w:lang w:val="ru-RU"/>
@@ -9953,9 +10228,11 @@
               </w:rPr>
               <w:t xml:space="preserve"> </w:t>
             </w:r>
+            <w:proofErr w:type="spellStart"/>
             <w:r>
               <w:t>spline</w:t>
             </w:r>
+            <w:proofErr w:type="spellEnd"/>
             <w:r>
               <w:rPr>
                 <w:lang w:val="ru-RU"/>
@@ -9990,8 +10267,13 @@
                 <w:numId w:val="2"/>
               </w:numPr>
             </w:pPr>
-            <w:r>
-              <w:t>Vasicek curve</w:t>
+            <w:proofErr w:type="spellStart"/>
+            <w:r>
+              <w:t>Vasicek</w:t>
+            </w:r>
+            <w:proofErr w:type="spellEnd"/>
+            <w:r>
+              <w:t xml:space="preserve"> curve</w:t>
             </w:r>
           </w:p>
           <w:p>
@@ -10048,106 +10330,188 @@
               </w:rPr>
               <w:t xml:space="preserve">(для описания бутстреппинга см. </w:t>
             </w:r>
-            <w:hyperlink r:id="rId47" w:history="1">
-              <w:r>
-                <w:rPr>
-                  <w:rStyle w:val="Hyperlink"/>
-                </w:rPr>
-                <w:t>http</w:t>
-              </w:r>
-              <w:r>
-                <w:rPr>
-                  <w:rStyle w:val="Hyperlink"/>
-                  <w:lang w:val="ru-RU"/>
-                </w:rPr>
-                <w:t>://</w:t>
-              </w:r>
-              <w:r>
-                <w:rPr>
-                  <w:rStyle w:val="Hyperlink"/>
-                </w:rPr>
-                <w:t>en</w:t>
-              </w:r>
-              <w:r>
-                <w:rPr>
-                  <w:rStyle w:val="Hyperlink"/>
-                  <w:lang w:val="ru-RU"/>
-                </w:rPr>
-                <w:t>.</w:t>
-              </w:r>
-              <w:r>
-                <w:rPr>
-                  <w:rStyle w:val="Hyperlink"/>
-                </w:rPr>
-                <w:t>wikipedia</w:t>
-              </w:r>
-              <w:r>
-                <w:rPr>
-                  <w:rStyle w:val="Hyperlink"/>
-                  <w:lang w:val="ru-RU"/>
-                </w:rPr>
-                <w:t>.</w:t>
-              </w:r>
-              <w:r>
-                <w:rPr>
-                  <w:rStyle w:val="Hyperlink"/>
-                </w:rPr>
-                <w:t>org</w:t>
-              </w:r>
-              <w:r>
-                <w:rPr>
-                  <w:rStyle w:val="Hyperlink"/>
-                  <w:lang w:val="ru-RU"/>
-                </w:rPr>
-                <w:t>/</w:t>
-              </w:r>
-              <w:r>
-                <w:rPr>
-                  <w:rStyle w:val="Hyperlink"/>
-                </w:rPr>
-                <w:t>wiki</w:t>
-              </w:r>
-              <w:r>
-                <w:rPr>
-                  <w:rStyle w:val="Hyperlink"/>
-                  <w:lang w:val="ru-RU"/>
-                </w:rPr>
-                <w:t>/</w:t>
-              </w:r>
-              <w:r>
-                <w:rPr>
-                  <w:rStyle w:val="Hyperlink"/>
-                </w:rPr>
-                <w:t>Bootstrapping</w:t>
-              </w:r>
-              <w:r>
-                <w:rPr>
-                  <w:rStyle w:val="Hyperlink"/>
-                  <w:lang w:val="ru-RU"/>
-                </w:rPr>
-                <w:t>_(</w:t>
-              </w:r>
-              <w:r>
-                <w:rPr>
-                  <w:rStyle w:val="Hyperlink"/>
-                </w:rPr>
-                <w:t>finance</w:t>
-              </w:r>
-              <w:r>
-                <w:rPr>
-                  <w:rStyle w:val="Hyperlink"/>
-                  <w:lang w:val="ru-RU"/>
-                </w:rPr>
-                <w:t>)</w:t>
-              </w:r>
-              <w:r>
-                <w:rPr>
-                  <w:rStyle w:val="Hyperlink"/>
-                  <w:lang w:val="ru-RU"/>
-                </w:rPr>
-                <w:t>)</w:t>
-              </w:r>
-            </w:hyperlink>
+            <w:r>
+              <w:lastRenderedPageBreak/>
+              <w:fldChar w:fldCharType="begin"/>
+            </w:r>
+            <w:r>
+              <w:instrText>HYPERLINK</w:instrText>
+            </w:r>
+            <w:r>
+              <w:rPr>
+                <w:lang w:val="ru-RU"/>
+              </w:rPr>
+              <w:instrText xml:space="preserve"> "</w:instrText>
+            </w:r>
+            <w:r>
+              <w:instrText>http</w:instrText>
+            </w:r>
+            <w:r>
+              <w:rPr>
+                <w:lang w:val="ru-RU"/>
+              </w:rPr>
+              <w:instrText>://</w:instrText>
+            </w:r>
+            <w:r>
+              <w:instrText>en</w:instrText>
+            </w:r>
+            <w:r>
+              <w:rPr>
+                <w:lang w:val="ru-RU"/>
+              </w:rPr>
+              <w:instrText>.</w:instrText>
+            </w:r>
+            <w:r>
+              <w:instrText>wikipedia</w:instrText>
+            </w:r>
+            <w:r>
+              <w:rPr>
+                <w:lang w:val="ru-RU"/>
+              </w:rPr>
+              <w:instrText>.</w:instrText>
+            </w:r>
+            <w:r>
+              <w:instrText>org</w:instrText>
+            </w:r>
+            <w:r>
+              <w:rPr>
+                <w:lang w:val="ru-RU"/>
+              </w:rPr>
+              <w:instrText>/</w:instrText>
+            </w:r>
+            <w:r>
+              <w:instrText>wiki</w:instrText>
+            </w:r>
+            <w:r>
+              <w:rPr>
+                <w:lang w:val="ru-RU"/>
+              </w:rPr>
+              <w:instrText>/</w:instrText>
+            </w:r>
+            <w:r>
+              <w:instrText>Bootstrapping</w:instrText>
+            </w:r>
+            <w:r>
+              <w:rPr>
+                <w:lang w:val="ru-RU"/>
+              </w:rPr>
+              <w:instrText>_(</w:instrText>
+            </w:r>
+            <w:r>
+              <w:instrText>finance</w:instrText>
+            </w:r>
+            <w:r>
+              <w:rPr>
+                <w:lang w:val="ru-RU"/>
+              </w:rPr>
+              <w:instrText>))"</w:instrText>
+            </w:r>
+            <w:r>
+              <w:fldChar w:fldCharType="separate"/>
+            </w:r>
+            <w:r>
+              <w:rPr>
+                <w:rStyle w:val="Hyperlink"/>
+              </w:rPr>
+              <w:t>http</w:t>
+            </w:r>
+            <w:r>
+              <w:rPr>
+                <w:rStyle w:val="Hyperlink"/>
+                <w:lang w:val="ru-RU"/>
+              </w:rPr>
+              <w:t>://</w:t>
+            </w:r>
+            <w:r>
+              <w:rPr>
+                <w:rStyle w:val="Hyperlink"/>
+              </w:rPr>
+              <w:t>en</w:t>
+            </w:r>
+            <w:r>
+              <w:rPr>
+                <w:rStyle w:val="Hyperlink"/>
+                <w:lang w:val="ru-RU"/>
+              </w:rPr>
+              <w:t>.</w:t>
+            </w:r>
+            <w:proofErr w:type="spellStart"/>
+            <w:r>
+              <w:rPr>
+                <w:rStyle w:val="Hyperlink"/>
+              </w:rPr>
+              <w:t>wikipedia</w:t>
+            </w:r>
+            <w:proofErr w:type="spellEnd"/>
+            <w:r>
+              <w:rPr>
+                <w:rStyle w:val="Hyperlink"/>
+                <w:lang w:val="ru-RU"/>
+              </w:rPr>
+              <w:t>.</w:t>
+            </w:r>
+            <w:r>
+              <w:rPr>
+                <w:rStyle w:val="Hyperlink"/>
+              </w:rPr>
+              <w:t>org</w:t>
+            </w:r>
+            <w:r>
+              <w:rPr>
+                <w:rStyle w:val="Hyperlink"/>
+                <w:lang w:val="ru-RU"/>
+              </w:rPr>
+              <w:t>/</w:t>
+            </w:r>
+            <w:r>
+              <w:rPr>
+                <w:rStyle w:val="Hyperlink"/>
+              </w:rPr>
+              <w:t>wiki</w:t>
+            </w:r>
+            <w:r>
+              <w:rPr>
+                <w:rStyle w:val="Hyperlink"/>
+                <w:lang w:val="ru-RU"/>
+              </w:rPr>
+              <w:t>/</w:t>
+            </w:r>
+            <w:r>
+              <w:rPr>
+                <w:rStyle w:val="Hyperlink"/>
+              </w:rPr>
+              <w:t>Bootstrapping</w:t>
+            </w:r>
+            <w:r>
+              <w:rPr>
+                <w:rStyle w:val="Hyperlink"/>
+                <w:lang w:val="ru-RU"/>
+              </w:rPr>
+              <w:t>_(</w:t>
+            </w:r>
+            <w:r>
+              <w:rPr>
+                <w:rStyle w:val="Hyperlink"/>
+              </w:rPr>
+              <w:t>finance</w:t>
+            </w:r>
+            <w:r>
+              <w:rPr>
+                <w:rStyle w:val="Hyperlink"/>
+                <w:lang w:val="ru-RU"/>
+              </w:rPr>
+              <w:t>)</w:t>
+            </w:r>
+            <w:r>
+              <w:rPr>
+                <w:rStyle w:val="Hyperlink"/>
+                <w:lang w:val="ru-RU"/>
+              </w:rPr>
+              <w:t>)</w:t>
+            </w:r>
+            <w:r>
+              <w:fldChar w:fldCharType="end"/>
+            </w:r>
           </w:p>
           <w:p>
             <w:pPr>
@@ -10165,6 +10529,7 @@
           </w:tcPr>
           <w:p>
             <w:r>
+              <w:lastRenderedPageBreak/>
               <w:t>Select date…</w:t>
             </w:r>
           </w:p>
@@ -10197,15 +10562,40 @@
               </w:rPr>
               <w:t xml:space="preserve">(аналогично </w:t>
             </w:r>
-            <w:hyperlink w:anchor="_Выбор_даты_облигации" w:history="1">
-              <w:r>
-                <w:rPr>
-                  <w:rStyle w:val="Hyperlink"/>
-                  <w:lang w:val="ru-RU"/>
-                </w:rPr>
-                <w:t>выбору даты облигации</w:t>
-              </w:r>
-            </w:hyperlink>
+            <w:r>
+              <w:fldChar w:fldCharType="begin"/>
+            </w:r>
+            <w:r>
+              <w:instrText>HYPERLINK</w:instrText>
+            </w:r>
+            <w:r>
+              <w:rPr>
+                <w:lang w:val="ru-RU"/>
+              </w:rPr>
+              <w:instrText xml:space="preserve"> \</w:instrText>
+            </w:r>
+            <w:r>
+              <w:instrText>l</w:instrText>
+            </w:r>
+            <w:r>
+              <w:rPr>
+                <w:lang w:val="ru-RU"/>
+              </w:rPr>
+              <w:instrText xml:space="preserve"> "_Выбор_даты_облигации"</w:instrText>
+            </w:r>
+            <w:r>
+              <w:fldChar w:fldCharType="separate"/>
+            </w:r>
+            <w:r>
+              <w:rPr>
+                <w:rStyle w:val="Hyperlink"/>
+                <w:lang w:val="ru-RU"/>
+              </w:rPr>
+              <w:t>выбору даты облигации</w:t>
+            </w:r>
+            <w:r>
+              <w:fldChar w:fldCharType="end"/>
+            </w:r>
             <w:r>
               <w:rPr>
                 <w:lang w:val="ru-RU"/>
@@ -10292,7 +10682,85 @@
         <w:rPr>
           <w:lang w:val="ru-RU"/>
         </w:rPr>
-        <w:t xml:space="preserve"> и состоит из точек, соответствующих отдельным облигациям и соединенных прямыми линиями. Если кривая будет бутстпрелена, аппроксимирована, или и то и другое вместе, она перейдет в </w:t>
+        <w:t xml:space="preserve"> и состоит из точек, соответствующих отдельным облигациям и соединенных прямыми линиями. Если </w:t>
+      </w:r>
+      <w:r>
+        <w:rPr>
+          <w:lang w:val="ru-RU"/>
+        </w:rPr>
+        <w:t xml:space="preserve">к </w:t>
+      </w:r>
+      <w:r>
+        <w:rPr>
+          <w:lang w:val="ru-RU"/>
+        </w:rPr>
+        <w:t>крив</w:t>
+      </w:r>
+      <w:r>
+        <w:rPr>
+          <w:lang w:val="ru-RU"/>
+        </w:rPr>
+        <w:t>ой</w:t>
+      </w:r>
+      <w:r>
+        <w:rPr>
+          <w:lang w:val="ru-RU"/>
+        </w:rPr>
+        <w:t xml:space="preserve"> </w:t>
+      </w:r>
+      <w:r>
+        <w:rPr>
+          <w:lang w:val="ru-RU"/>
+        </w:rPr>
+        <w:t xml:space="preserve">будут </w:t>
+      </w:r>
+      <w:r>
+        <w:rPr>
+          <w:lang w:val="ru-RU"/>
+        </w:rPr>
+        <w:t>применен</w:t>
+      </w:r>
+      <w:r>
+        <w:rPr>
+          <w:lang w:val="ru-RU"/>
+        </w:rPr>
+        <w:t>ы</w:t>
+      </w:r>
+      <w:r>
+        <w:rPr>
+          <w:lang w:val="ru-RU"/>
+        </w:rPr>
+        <w:t xml:space="preserve"> </w:t>
+      </w:r>
+      <w:r>
+        <w:rPr>
+          <w:lang w:val="ru-RU"/>
+        </w:rPr>
+        <w:t xml:space="preserve"> </w:t>
+      </w:r>
+      <w:r>
+        <w:rPr>
+          <w:lang w:val="ru-RU"/>
+        </w:rPr>
+        <w:t>бутстреппинг</w:t>
+      </w:r>
+      <w:r>
+        <w:rPr>
+          <w:lang w:val="ru-RU"/>
+        </w:rPr>
+        <w:t xml:space="preserve"> и(или)</w:t>
+      </w:r>
+      <w:r>
+        <w:rPr>
+          <w:lang w:val="ru-RU"/>
+        </w:rPr>
+        <w:t xml:space="preserve"> аппроксимация</w:t>
+      </w:r>
+      <w:r>
+        <w:rPr>
+          <w:lang w:val="ru-RU"/>
+        </w:rPr>
+        <w:t xml:space="preserve">, она перейдет в </w:t>
       </w:r>
       <w:r>
         <w:rPr>
@@ -10391,7 +10859,7 @@
                     </pic:cNvPicPr>
                   </pic:nvPicPr>
                   <pic:blipFill>
-                    <a:blip r:embed="rId48" cstate="print"/>
+                    <a:blip r:embed="rId46" cstate="print"/>
                     <a:srcRect/>
                     <a:stretch>
                       <a:fillRect/>
@@ -10455,7 +10923,6 @@
                 <w:b/>
                 <w:lang w:val="ru-RU"/>
               </w:rPr>
-              <w:lastRenderedPageBreak/>
               <w:t>Элемент</w:t>
             </w:r>
           </w:p>
@@ -10514,7 +10981,7 @@
                           </pic:cNvPicPr>
                         </pic:nvPicPr>
                         <pic:blipFill>
-                          <a:blip r:embed="rId49" cstate="print"/>
+                          <a:blip r:embed="rId47" cstate="print"/>
                           <a:srcRect/>
                           <a:stretch>
                             <a:fillRect/>
@@ -10578,7 +11045,7 @@
               <w:rPr>
                 <w:lang w:val="ru-RU"/>
               </w:rPr>
-              <w:t>Кроме того, данная кнопка недоступна в для кривой в синтетическом режиме.</w:t>
+              <w:t>Кроме того, данная кнопка недоступна для кривой в синтетическом режиме.</w:t>
             </w:r>
           </w:p>
           <w:p>
@@ -10623,7 +11090,7 @@
                           </pic:cNvPicPr>
                         </pic:nvPicPr>
                         <pic:blipFill>
-                          <a:blip r:embed="rId50" cstate="print"/>
+                          <a:blip r:embed="rId48" cstate="print"/>
                           <a:srcRect/>
                           <a:stretch>
                             <a:fillRect/>
@@ -10667,7 +11134,19 @@
               <w:rPr>
                 <w:lang w:val="ru-RU"/>
               </w:rPr>
-              <w:t>Кнопка «Удалить выбранные облигации». При нажатии данной кнопки удаляются выбранные в Таблице данных строки и происходит перерисовк кривой.</w:t>
+              <w:t>Кнопка «Удалить выбранные облигации». При нажатии данной кнопки удаляются выбранные в Таблице данных строки и происходит перерисов</w:t>
+            </w:r>
+            <w:r>
+              <w:rPr>
+                <w:lang w:val="ru-RU"/>
+              </w:rPr>
+              <w:t>о</w:t>
+            </w:r>
+            <w:r>
+              <w:rPr>
+                <w:lang w:val="ru-RU"/>
+              </w:rPr>
+              <w:t>к кривой.</w:t>
             </w:r>
           </w:p>
           <w:p>
@@ -10707,7 +11186,7 @@
               <w:rPr>
                 <w:lang w:val="ru-RU"/>
               </w:rPr>
-              <w:t>Данная кнопка также недоступна в для кривой в синтетическом режиме.</w:t>
+              <w:t>Данная кнопка также недоступна для кривой в синтетическом режиме.</w:t>
             </w:r>
           </w:p>
           <w:p>
@@ -10741,6 +11220,7 @@
               <w:rPr>
                 <w:noProof/>
               </w:rPr>
+              <w:lastRenderedPageBreak/>
               <w:drawing>
                 <wp:inline distT="0" distB="0" distL="0" distR="0">
                   <wp:extent cx="1466850" cy="485775"/>
@@ -10759,7 +11239,7 @@
                           </pic:cNvPicPr>
                         </pic:nvPicPr>
                         <pic:blipFill>
-                          <a:blip r:embed="rId51" cstate="print"/>
+                          <a:blip r:embed="rId49" cstate="print"/>
                           <a:srcRect/>
                           <a:stretch>
                             <a:fillRect/>
@@ -10903,7 +11383,7 @@
                           </pic:cNvPicPr>
                         </pic:nvPicPr>
                         <pic:blipFill>
-                          <a:blip r:embed="rId52" cstate="print"/>
+                          <a:blip r:embed="rId50" cstate="print"/>
                           <a:srcRect/>
                           <a:stretch>
                             <a:fillRect/>
@@ -10998,7 +11478,7 @@
                           </pic:cNvPicPr>
                         </pic:nvPicPr>
                         <pic:blipFill>
-                          <a:blip r:embed="rId53" cstate="print"/>
+                          <a:blip r:embed="rId51" cstate="print"/>
                           <a:srcRect/>
                           <a:stretch>
                             <a:fillRect/>
@@ -11118,7 +11598,7 @@
                           </pic:cNvPicPr>
                         </pic:nvPicPr>
                         <pic:blipFill>
-                          <a:blip r:embed="rId54" cstate="print"/>
+                          <a:blip r:embed="rId52" cstate="print"/>
                           <a:srcRect/>
                           <a:stretch>
                             <a:fillRect/>
@@ -11252,7 +11732,6 @@
         <w:rPr>
           <w:noProof/>
         </w:rPr>
-        <w:lastRenderedPageBreak/>
         <w:drawing>
           <wp:inline distT="0" distB="0" distL="0" distR="0">
             <wp:extent cx="5943600" cy="3223520"/>
@@ -11271,7 +11750,7 @@
                     </pic:cNvPicPr>
                   </pic:nvPicPr>
                   <pic:blipFill>
-                    <a:blip r:embed="rId55" cstate="print"/>
+                    <a:blip r:embed="rId53" cstate="print"/>
                     <a:srcRect/>
                     <a:stretch>
                       <a:fillRect/>
@@ -11303,9 +11782,12 @@
     <w:p>
       <w:pPr>
         <w:pStyle w:val="Heading3"/>
+        <w:rPr>
+          <w:lang w:val="ru-RU"/>
+        </w:rPr>
       </w:pPr>
       <w:bookmarkStart w:id="21" w:name="_Встроенные_своп-кривые_(built-in"/>
-      <w:bookmarkStart w:id="22" w:name="_Toc363656815"/>
+      <w:bookmarkStart w:id="22" w:name="_Toc363750587"/>
       <w:bookmarkEnd w:id="21"/>
       <w:r>
         <w:rPr>
@@ -11314,6 +11796,9 @@
         <w:t>Встроенные</w:t>
       </w:r>
       <w:r>
+        <w:rPr>
+          <w:lang w:val="ru-RU"/>
+        </w:rPr>
         <w:t xml:space="preserve"> </w:t>
       </w:r>
       <w:r>
@@ -11323,6 +11808,9 @@
         <w:t>своп</w:t>
       </w:r>
       <w:r>
+        <w:rPr>
+          <w:lang w:val="ru-RU"/>
+        </w:rPr>
         <w:t>-</w:t>
       </w:r>
       <w:r>
@@ -11332,30 +11820,45 @@
         <w:t>кривые</w:t>
       </w:r>
       <w:r>
+        <w:rPr>
+          <w:lang w:val="ru-RU"/>
+        </w:rPr>
         <w:t xml:space="preserve"> (</w:t>
       </w:r>
       <w:r>
         <w:t>built</w:t>
       </w:r>
       <w:r>
+        <w:rPr>
+          <w:lang w:val="ru-RU"/>
+        </w:rPr>
         <w:t>-</w:t>
       </w:r>
       <w:r>
         <w:t>in</w:t>
       </w:r>
       <w:r>
+        <w:rPr>
+          <w:lang w:val="ru-RU"/>
+        </w:rPr>
         <w:t xml:space="preserve"> </w:t>
       </w:r>
       <w:r>
         <w:t>swap</w:t>
       </w:r>
       <w:r>
+        <w:rPr>
+          <w:lang w:val="ru-RU"/>
+        </w:rPr>
         <w:t xml:space="preserve"> </w:t>
       </w:r>
       <w:r>
         <w:t>curves</w:t>
       </w:r>
       <w:r>
+        <w:rPr>
+          <w:lang w:val="ru-RU"/>
+        </w:rPr>
         <w:t>)</w:t>
       </w:r>
       <w:bookmarkEnd w:id="22"/>
@@ -11422,6 +11925,7 @@
         <w:rPr>
           <w:lang w:val="ru-RU"/>
         </w:rPr>
+        <w:lastRenderedPageBreak/>
         <w:t xml:space="preserve">В настоящее время есть четыре своп-кривые: рублевые </w:t>
       </w:r>
       <w:r>
@@ -11501,7 +12005,7 @@
                     </pic:cNvPicPr>
                   </pic:nvPicPr>
                   <pic:blipFill>
-                    <a:blip r:embed="rId56" cstate="print"/>
+                    <a:blip r:embed="rId54" cstate="print"/>
                     <a:srcRect/>
                     <a:stretch>
                       <a:fillRect/>
@@ -11531,6 +12035,11 @@
       </w:r>
     </w:p>
     <w:p>
+      <w:pPr>
+        <w:rPr>
+          <w:lang w:val="ru-RU"/>
+        </w:rPr>
+      </w:pPr>
       <w:r>
         <w:rPr>
           <w:lang w:val="ru-RU"/>
@@ -11596,7 +12105,7 @@
           <w:lang w:val="ru-RU"/>
         </w:rPr>
       </w:pPr>
-      <w:bookmarkStart w:id="23" w:name="_Toc363656816"/>
+      <w:bookmarkStart w:id="23" w:name="_Toc363750588"/>
       <w:r>
         <w:rPr>
           <w:lang w:val="ru-RU"/>
@@ -11645,13 +12154,124 @@
         <w:rPr>
           <w:lang w:val="ru-RU"/>
         </w:rPr>
-        <w:t>Данные кривые могут создаваться пользователем.</w:t>
-      </w:r>
-      <w:r>
-        <w:rPr>
-          <w:lang w:val="ru-RU"/>
-        </w:rPr>
-        <w:t xml:space="preserve"> Функциональность этих кривых достаточно ограничена, в контекстном меню доступен только пункт </w:t>
+        <w:t>Данные кривые</w:t>
+      </w:r>
+      <w:r>
+        <w:rPr>
+          <w:lang w:val="ru-RU"/>
+        </w:rPr>
+        <w:t xml:space="preserve"> </w:t>
+      </w:r>
+      <w:r>
+        <w:rPr>
+          <w:lang w:val="ru-RU"/>
+        </w:rPr>
+        <w:t xml:space="preserve">рассчитываются в </w:t>
+      </w:r>
+      <w:r>
+        <w:rPr>
+          <w:lang w:val="ru-RU"/>
+        </w:rPr>
+        <w:t>систем</w:t>
+      </w:r>
+      <w:r>
+        <w:rPr>
+          <w:lang w:val="ru-RU"/>
+        </w:rPr>
+        <w:t>е</w:t>
+      </w:r>
+      <w:r>
+        <w:rPr>
+          <w:lang w:val="ru-RU"/>
+        </w:rPr>
+        <w:t xml:space="preserve"> </w:t>
+      </w:r>
+      <w:r>
+        <w:t>Reuters</w:t>
+      </w:r>
+      <w:r>
+        <w:rPr>
+          <w:lang w:val="ru-RU"/>
+        </w:rPr>
+        <w:t xml:space="preserve"> </w:t>
+      </w:r>
+      <w:r>
+        <w:rPr>
+          <w:lang w:val="ru-RU"/>
+        </w:rPr>
+        <w:t xml:space="preserve">и имеют </w:t>
+      </w:r>
+      <w:r>
+        <w:rPr>
+          <w:lang w:val="ru-RU"/>
+        </w:rPr>
+        <w:t>идентификатор</w:t>
+      </w:r>
+      <w:r>
+        <w:rPr>
+          <w:lang w:val="ru-RU"/>
+        </w:rPr>
+        <w:t xml:space="preserve"> (</w:t>
+      </w:r>
+      <w:r>
+        <w:rPr>
+          <w:lang w:val="ru-RU"/>
+        </w:rPr>
+        <w:t xml:space="preserve">например, </w:t>
+      </w:r>
+      <w:r>
+        <w:rPr>
+          <w:lang w:val="ru-RU"/>
+        </w:rPr>
+        <w:t xml:space="preserve">кривая по депозитам в рублях, имеющая </w:t>
+      </w:r>
+      <w:r>
+        <w:t>RIC</w:t>
+      </w:r>
+      <w:r>
+        <w:rPr>
+          <w:lang w:val="ru-RU"/>
+        </w:rPr>
+        <w:t xml:space="preserve"> &lt;0#</w:t>
+      </w:r>
+      <w:r>
+        <w:t>RUBDEPO</w:t>
+      </w:r>
+      <w:r>
+        <w:rPr>
+          <w:lang w:val="ru-RU"/>
+        </w:rPr>
+        <w:t>=&gt;)</w:t>
+      </w:r>
+      <w:r>
+        <w:rPr>
+          <w:lang w:val="ru-RU"/>
+        </w:rPr>
+        <w:t>. Пользователь может добавлять данные кривые в модель в редакторе портфелей и инструментов, используя их идентификаторы.</w:t>
+      </w:r>
+      <w:r>
+        <w:rPr>
+          <w:lang w:val="ru-RU"/>
+        </w:rPr>
+        <w:t xml:space="preserve"> </w:t>
+      </w:r>
+      <w:r>
+        <w:rPr>
+          <w:lang w:val="ru-RU"/>
+        </w:rPr>
+        <w:t xml:space="preserve"> Функциональность этих кривых достаточно ограничена</w:t>
+      </w:r>
+      <w:r>
+        <w:rPr>
+          <w:lang w:val="ru-RU"/>
+        </w:rPr>
+        <w:t>, их изменить нельзя</w:t>
+      </w:r>
+      <w:r>
+        <w:rPr>
+          <w:lang w:val="ru-RU"/>
+        </w:rPr>
+        <w:t xml:space="preserve">, в контекстном меню доступен только пункт </w:t>
       </w:r>
       <w:r>
         <w:t>Delete</w:t>
@@ -11679,7 +12299,7 @@
           <w:lang w:val="ru-RU"/>
         </w:rPr>
       </w:pPr>
-      <w:bookmarkStart w:id="24" w:name="_Toc363656817"/>
+      <w:bookmarkStart w:id="24" w:name="_Toc363750589"/>
       <w:r>
         <w:rPr>
           <w:lang w:val="ru-RU"/>
@@ -11695,12 +12315,24 @@
           <w:lang w:val="ru-RU"/>
         </w:rPr>
       </w:pPr>
-      <w:bookmarkStart w:id="25" w:name="_Toc363656818"/>
-      <w:r>
-        <w:rPr>
-          <w:lang w:val="ru-RU"/>
-        </w:rPr>
-        <w:t>Выбор, к кому считать</w:t>
+      <w:bookmarkStart w:id="25" w:name="_Toc363750590"/>
+      <w:r>
+        <w:rPr>
+          <w:lang w:val="ru-RU"/>
+        </w:rPr>
+        <w:t xml:space="preserve">Выбор, к </w:t>
+      </w:r>
+      <w:r>
+        <w:rPr>
+          <w:lang w:val="ru-RU"/>
+        </w:rPr>
+        <w:t xml:space="preserve">какой кривой </w:t>
+      </w:r>
+      <w:r>
+        <w:rPr>
+          <w:lang w:val="ru-RU"/>
+        </w:rPr>
+        <w:t>считать</w:t>
       </w:r>
       <w:bookmarkEnd w:id="25"/>
     </w:p>
@@ -11714,7 +12346,19 @@
         <w:rPr>
           <w:lang w:val="ru-RU"/>
         </w:rPr>
-        <w:t>Расчет и показ спредов возможен только после рисования хотя бы одной кривой на графике. После того, как кривая нарисована, появляется возможность выбр</w:t>
+        <w:t xml:space="preserve">Расчет и показ спредов возможен только после </w:t>
+      </w:r>
+      <w:r>
+        <w:rPr>
+          <w:lang w:val="ru-RU"/>
+        </w:rPr>
+        <w:t xml:space="preserve">отображения </w:t>
+      </w:r>
+      <w:r>
+        <w:rPr>
+          <w:lang w:val="ru-RU"/>
+        </w:rPr>
+        <w:t>хотя бы одной кривой на графике. После того, как кривая нарисована, появляется возможность выбр</w:t>
       </w:r>
       <w:r>
         <w:rPr>
@@ -11758,7 +12402,7 @@
                     </pic:cNvPicPr>
                   </pic:nvPicPr>
                   <pic:blipFill>
-                    <a:blip r:embed="rId57" cstate="print"/>
+                    <a:blip r:embed="rId55" cstate="print"/>
                     <a:srcRect t="13675" b="8547"/>
                     <a:stretch>
                       <a:fillRect/>
@@ -11797,7 +12441,7 @@
         <w:rPr>
           <w:lang w:val="ru-RU"/>
         </w:rPr>
-        <w:t xml:space="preserve">Если построить несколько кривых, то для все они будут перечислены в качестве возможных бенчмарков для  </w:t>
+        <w:t xml:space="preserve">Если построить несколько кривых, то все они будут перечислены в качестве возможных бенчмарков для  </w:t>
       </w:r>
       <w:r>
         <w:t>I</w:t>
@@ -11894,7 +12538,19 @@
         <w:rPr>
           <w:lang w:val="ru-RU"/>
         </w:rPr>
-        <w:t>Для того, чтобы выбрать кривую в качестве бенчмарка для расчета спреда, необходимо нажать на ее название в списке кривых контекстного меню, появляющегося при щелчке по метке спреда.</w:t>
+        <w:t xml:space="preserve">Для того, чтобы выбрать кривую в качестве бенчмарка для расчета спреда, необходимо нажать на ее название в списке кривых контекстного меню, </w:t>
+      </w:r>
+      <w:r>
+        <w:rPr>
+          <w:lang w:val="ru-RU"/>
+        </w:rPr>
+        <w:t xml:space="preserve">появляющемся </w:t>
+      </w:r>
+      <w:r>
+        <w:rPr>
+          <w:lang w:val="ru-RU"/>
+        </w:rPr>
+        <w:t>при щелчке по метке спреда.</w:t>
       </w:r>
     </w:p>
     <w:p>
@@ -11944,7 +12600,7 @@
                     </pic:cNvPicPr>
                   </pic:nvPicPr>
                   <pic:blipFill>
-                    <a:blip r:embed="rId58" cstate="print"/>
+                    <a:blip r:embed="rId56" cstate="print"/>
                     <a:srcRect/>
                     <a:stretch>
                       <a:fillRect/>
@@ -11983,7 +12639,19 @@
         <w:rPr>
           <w:lang w:val="ru-RU"/>
         </w:rPr>
-        <w:t>А если навести курсор мыши на облигацию, то будет показана велична спреда:</w:t>
+        <w:t>А если навести курсор мыши на облигацию, то будет показана велич</w:t>
+      </w:r>
+      <w:r>
+        <w:rPr>
+          <w:lang w:val="ru-RU"/>
+        </w:rPr>
+        <w:t>и</w:t>
+      </w:r>
+      <w:r>
+        <w:rPr>
+          <w:lang w:val="ru-RU"/>
+        </w:rPr>
+        <w:t>на спреда:</w:t>
       </w:r>
     </w:p>
     <w:p>
@@ -12014,7 +12682,7 @@
                     </pic:cNvPicPr>
                   </pic:nvPicPr>
                   <pic:blipFill>
-                    <a:blip r:embed="rId59" cstate="print"/>
+                    <a:blip r:embed="rId57" cstate="print"/>
                     <a:srcRect/>
                     <a:stretch>
                       <a:fillRect/>
@@ -12085,7 +12753,7 @@
                     </pic:cNvPicPr>
                   </pic:nvPicPr>
                   <pic:blipFill>
-                    <a:blip r:embed="rId60" cstate="print"/>
+                    <a:blip r:embed="rId58" cstate="print"/>
                     <a:srcRect/>
                     <a:stretch>
                       <a:fillRect/>
@@ -12121,7 +12789,7 @@
           <w:lang w:val="ru-RU"/>
         </w:rPr>
       </w:pPr>
-      <w:bookmarkStart w:id="26" w:name="_Toc363656819"/>
+      <w:bookmarkStart w:id="26" w:name="_Toc363750591"/>
       <w:r>
         <w:rPr>
           <w:lang w:val="ru-RU"/>
@@ -12158,7 +12826,19 @@
         <w:rPr>
           <w:lang w:val="ru-RU"/>
         </w:rPr>
-        <w:t>После того, как спред расчитан (т.е. кривая выбрана в качестве бенчмарка), пользователь имеет возможность визуализировать спреды:</w:t>
+        <w:t xml:space="preserve">После того, как спред </w:t>
+      </w:r>
+      <w:r>
+        <w:rPr>
+          <w:lang w:val="ru-RU"/>
+        </w:rPr>
+        <w:t>рассчитан</w:t>
+      </w:r>
+      <w:r>
+        <w:rPr>
+          <w:lang w:val="ru-RU"/>
+        </w:rPr>
+        <w:t xml:space="preserve"> (т.е. кривая выбрана в качестве бенчмарка), пользователь имеет возможность визуализировать спреды:</w:t>
       </w:r>
     </w:p>
     <w:tbl>
@@ -12210,7 +12890,7 @@
             </w:pPr>
             <w:r>
               <w:rPr>
-                <w:lang w:val="ru-RU"/>
+                <w:noProof/>
               </w:rPr>
               <w:drawing>
                 <wp:inline distT="0" distB="0" distL="0" distR="0">
@@ -12230,7 +12910,7 @@
                           </pic:cNvPicPr>
                         </pic:nvPicPr>
                         <pic:blipFill>
-                          <a:blip r:embed="rId61" cstate="print"/>
+                          <a:blip r:embed="rId59" cstate="print"/>
                           <a:srcRect l="7519"/>
                           <a:stretch>
                             <a:fillRect/>
@@ -12286,7 +12966,7 @@
             </w:pPr>
             <w:r>
               <w:rPr>
-                <w:lang w:val="ru-RU"/>
+                <w:noProof/>
               </w:rPr>
               <w:drawing>
                 <wp:inline distT="0" distB="0" distL="0" distR="0">
@@ -12306,7 +12986,7 @@
                           </pic:cNvPicPr>
                         </pic:nvPicPr>
                         <pic:blipFill>
-                          <a:blip r:embed="rId62" cstate="print"/>
+                          <a:blip r:embed="rId60" cstate="print"/>
                           <a:srcRect l="6594" r="10986"/>
                           <a:stretch>
                             <a:fillRect/>
@@ -12345,7 +13025,7 @@
           <w:lang w:val="ru-RU"/>
         </w:rPr>
       </w:pPr>
-      <w:bookmarkStart w:id="27" w:name="_Toc363656820"/>
+      <w:bookmarkStart w:id="27" w:name="_Toc363750592"/>
       <w:r>
         <w:rPr>
           <w:lang w:val="ru-RU"/>
@@ -12387,7 +13067,7 @@
               <w:rPr>
                 <w:lang w:val="ru-RU"/>
               </w:rPr>
-              <w:t>Если на график нанесена более чем одна кривая, возможно заменить один бенчмарк для расчета спреда другим</w:t>
+              <w:t>Если на график нанесена более чем одна кривая, можно заменить один бенчмарк для расчета спреда другим</w:t>
             </w:r>
           </w:p>
           <w:p>
@@ -12430,7 +13110,7 @@
                           </pic:cNvPicPr>
                         </pic:nvPicPr>
                         <pic:blipFill>
-                          <a:blip r:embed="rId63" cstate="print"/>
+                          <a:blip r:embed="rId61" cstate="print"/>
                           <a:srcRect l="9390" r="10329"/>
                           <a:stretch>
                             <a:fillRect/>
@@ -12497,7 +13177,19 @@
                 <w:lang w:val="ru-RU"/>
               </w:rPr>
               <w:lastRenderedPageBreak/>
-              <w:t xml:space="preserve">После этого данный вида спреда будет расчитываться к новому бенчмарку. </w:t>
+              <w:t xml:space="preserve">После этого данный спред будет </w:t>
+            </w:r>
+            <w:r>
+              <w:rPr>
+                <w:lang w:val="ru-RU"/>
+              </w:rPr>
+              <w:t>рассчитываться</w:t>
+            </w:r>
+            <w:r>
+              <w:rPr>
+                <w:lang w:val="ru-RU"/>
+              </w:rPr>
+              <w:t xml:space="preserve"> к новому бенчмарку. </w:t>
             </w:r>
           </w:p>
         </w:tc>
@@ -12533,7 +13225,7 @@
                           </pic:cNvPicPr>
                         </pic:nvPicPr>
                         <pic:blipFill>
-                          <a:blip r:embed="rId64" cstate="print"/>
+                          <a:blip r:embed="rId62" cstate="print"/>
                           <a:srcRect/>
                           <a:stretch>
                             <a:fillRect/>
@@ -12579,12 +13271,18 @@
           <w:lang w:val="ru-RU"/>
         </w:rPr>
       </w:pPr>
-      <w:bookmarkStart w:id="28" w:name="_Toc363656821"/>
-      <w:r>
-        <w:rPr>
-          <w:lang w:val="ru-RU"/>
-        </w:rPr>
-        <w:t>Отказ от расчета спреда</w:t>
+      <w:bookmarkStart w:id="28" w:name="_Toc363750593"/>
+      <w:r>
+        <w:rPr>
+          <w:lang w:val="ru-RU"/>
+        </w:rPr>
+        <w:t xml:space="preserve">Отмена </w:t>
+      </w:r>
+      <w:r>
+        <w:rPr>
+          <w:lang w:val="ru-RU"/>
+        </w:rPr>
+        <w:t>расчета спреда</w:t>
       </w:r>
       <w:bookmarkEnd w:id="28"/>
     </w:p>
@@ -12621,7 +13319,25 @@
               <w:rPr>
                 <w:lang w:val="ru-RU"/>
               </w:rPr>
-              <w:t>От расчета спреда можно отказаться. Для этого требуется открыть контекстное меню выбранного вида спреда и щелкнуть по уже выбранному бенчмарку</w:t>
+              <w:t>Р</w:t>
+            </w:r>
+            <w:r>
+              <w:rPr>
+                <w:lang w:val="ru-RU"/>
+              </w:rPr>
+              <w:t xml:space="preserve">асчет спреда можно </w:t>
+            </w:r>
+            <w:r>
+              <w:rPr>
+                <w:lang w:val="ru-RU"/>
+              </w:rPr>
+              <w:t>отменить</w:t>
+            </w:r>
+            <w:r>
+              <w:rPr>
+                <w:lang w:val="ru-RU"/>
+              </w:rPr>
+              <w:t>. Для этого требуется открыть контекстное меню выбранного вида спреда и щелкнуть по уже выбранному бенчмарку</w:t>
             </w:r>
           </w:p>
           <w:p>
@@ -12671,7 +13387,7 @@
                           </pic:cNvPicPr>
                         </pic:nvPicPr>
                         <pic:blipFill>
-                          <a:blip r:embed="rId65" cstate="print"/>
+                          <a:blip r:embed="rId63" cstate="print"/>
                           <a:srcRect l="4082" r="4592"/>
                           <a:stretch>
                             <a:fillRect/>
@@ -12717,7 +13433,7 @@
               <w:rPr>
                 <w:lang w:val="ru-RU"/>
               </w:rPr>
-              <w:t>После этого расчет выбранного вида спреда осуществляться не будет</w:t>
+              <w:t>После этого расчет спреда осуществляться не будет</w:t>
             </w:r>
           </w:p>
         </w:tc>
@@ -12753,7 +13469,7 @@
                           </pic:cNvPicPr>
                         </pic:nvPicPr>
                         <pic:blipFill>
-                          <a:blip r:embed="rId66" cstate="print"/>
+                          <a:blip r:embed="rId64" cstate="print"/>
                           <a:srcRect/>
                           <a:stretch>
                             <a:fillRect/>
@@ -12799,7 +13515,7 @@
           <w:lang w:val="ru-RU"/>
         </w:rPr>
       </w:pPr>
-      <w:bookmarkStart w:id="29" w:name="_Toc363656822"/>
+      <w:bookmarkStart w:id="29" w:name="_Toc363750594"/>
       <w:r>
         <w:rPr>
           <w:lang w:val="ru-RU"/>
@@ -12833,52 +13549,70 @@
       <w:bookmarkEnd w:id="29"/>
     </w:p>
     <w:p>
+      <w:pPr>
+        <w:rPr>
+          <w:lang w:val="ru-RU"/>
+        </w:rPr>
+      </w:pPr>
       <w:r>
         <w:rPr>
           <w:lang w:val="ru-RU"/>
         </w:rPr>
         <w:t xml:space="preserve">После того, как кривая выбрана в качестве бенчмарка, спреды других кривых к ней можно увидеть в </w:t>
       </w:r>
-      <w:hyperlink w:anchor="_Два_режима_кривой" w:history="1">
-        <w:r>
-          <w:rPr>
-            <w:rStyle w:val="Hyperlink"/>
-            <w:lang w:val="ru-RU"/>
-          </w:rPr>
-          <w:t xml:space="preserve">диалоговом окне </w:t>
-        </w:r>
-        <w:r>
-          <w:rPr>
-            <w:rStyle w:val="Hyperlink"/>
-          </w:rPr>
-          <w:t>cu</w:t>
-        </w:r>
-        <w:r>
-          <w:rPr>
-            <w:rStyle w:val="Hyperlink"/>
-          </w:rPr>
-          <w:t>r</w:t>
-        </w:r>
-        <w:r>
-          <w:rPr>
-            <w:rStyle w:val="Hyperlink"/>
-          </w:rPr>
-          <w:t>ve</w:t>
-        </w:r>
-        <w:r>
-          <w:rPr>
-            <w:rStyle w:val="Hyperlink"/>
-            <w:lang w:val="ru-RU"/>
-          </w:rPr>
-          <w:t xml:space="preserve"> </w:t>
-        </w:r>
-        <w:r>
-          <w:rPr>
-            <w:rStyle w:val="Hyperlink"/>
-          </w:rPr>
-          <w:t>items</w:t>
-        </w:r>
-      </w:hyperlink>
+      <w:r>
+        <w:fldChar w:fldCharType="begin"/>
+      </w:r>
+      <w:r>
+        <w:instrText>HYPERLINK</w:instrText>
+      </w:r>
+      <w:r>
+        <w:rPr>
+          <w:lang w:val="ru-RU"/>
+        </w:rPr>
+        <w:instrText xml:space="preserve"> \</w:instrText>
+      </w:r>
+      <w:r>
+        <w:instrText>l</w:instrText>
+      </w:r>
+      <w:r>
+        <w:rPr>
+          <w:lang w:val="ru-RU"/>
+        </w:rPr>
+        <w:instrText xml:space="preserve"> "_Два_режима_кривой"</w:instrText>
+      </w:r>
+      <w:r>
+        <w:fldChar w:fldCharType="separate"/>
+      </w:r>
+      <w:r>
+        <w:rPr>
+          <w:rStyle w:val="Hyperlink"/>
+          <w:lang w:val="ru-RU"/>
+        </w:rPr>
+        <w:t xml:space="preserve">диалоговом окне </w:t>
+      </w:r>
+      <w:r>
+        <w:rPr>
+          <w:rStyle w:val="Hyperlink"/>
+        </w:rPr>
+        <w:t>curve</w:t>
+      </w:r>
+      <w:r>
+        <w:rPr>
+          <w:rStyle w:val="Hyperlink"/>
+          <w:lang w:val="ru-RU"/>
+        </w:rPr>
+        <w:t xml:space="preserve"> </w:t>
+      </w:r>
+      <w:r>
+        <w:rPr>
+          <w:rStyle w:val="Hyperlink"/>
+        </w:rPr>
+        <w:t>items</w:t>
+      </w:r>
+      <w:r>
+        <w:fldChar w:fldCharType="end"/>
+      </w:r>
       <w:r>
         <w:rPr>
           <w:lang w:val="ru-RU"/>
@@ -12994,7 +13728,7 @@
                     </pic:cNvPicPr>
                   </pic:nvPicPr>
                   <pic:blipFill>
-                    <a:blip r:embed="rId67" cstate="print"/>
+                    <a:blip r:embed="rId65" cstate="print"/>
                     <a:srcRect/>
                     <a:stretch>
                       <a:fillRect/>
@@ -13030,7 +13764,7 @@
           <w:lang w:val="ru-RU"/>
         </w:rPr>
       </w:pPr>
-      <w:bookmarkStart w:id="30" w:name="_Toc363656823"/>
+      <w:bookmarkStart w:id="30" w:name="_Toc363750595"/>
       <w:r>
         <w:rPr>
           <w:lang w:val="ru-RU"/>
@@ -13046,12 +13780,18 @@
           <w:lang w:val="ru-RU"/>
         </w:rPr>
       </w:pPr>
-      <w:bookmarkStart w:id="31" w:name="_Toc363656824"/>
-      <w:r>
-        <w:rPr>
-          <w:lang w:val="ru-RU"/>
-        </w:rPr>
-        <w:t>Приближение и восстановление масштаба</w:t>
+      <w:bookmarkStart w:id="31" w:name="_Toc363750596"/>
+      <w:r>
+        <w:rPr>
+          <w:lang w:val="ru-RU"/>
+        </w:rPr>
+        <w:t>Изменение</w:t>
+      </w:r>
+      <w:r>
+        <w:rPr>
+          <w:lang w:val="ru-RU"/>
+        </w:rPr>
+        <w:t xml:space="preserve"> масштаба</w:t>
       </w:r>
       <w:bookmarkEnd w:id="31"/>
     </w:p>
@@ -13318,7 +14058,31 @@
         <w:rPr>
           <w:lang w:val="ru-RU"/>
         </w:rPr>
-        <w:t>Приближение графика делается путем нажатия на кнопку «Приближение». После нажатия на эту кнопку необходимо нажать на любом месте графика и удерживая левую кнопку мыши нажатой, перетащить курсор мыши в другую точку графика, отметив таким образом новый размер окна графика.</w:t>
+        <w:t>Приближение графика делается путем нажатия на кнопку «Приближение». После нажатия на эту кнопку необходимо нажать на любом месте графика и</w:t>
+      </w:r>
+      <w:r>
+        <w:rPr>
+          <w:lang w:val="ru-RU"/>
+        </w:rPr>
+        <w:t>,</w:t>
+      </w:r>
+      <w:r>
+        <w:rPr>
+          <w:lang w:val="ru-RU"/>
+        </w:rPr>
+        <w:t xml:space="preserve"> удерживая левую кнопку мыши нажатой, перетащить курсор мыши в другую точку графика, </w:t>
+      </w:r>
+      <w:r>
+        <w:rPr>
+          <w:lang w:val="ru-RU"/>
+        </w:rPr>
+        <w:t xml:space="preserve">выделив </w:t>
+      </w:r>
+      <w:r>
+        <w:rPr>
+          <w:lang w:val="ru-RU"/>
+        </w:rPr>
+        <w:t>таким образом новый размер окна графика.</w:t>
       </w:r>
     </w:p>
     <w:p>
@@ -13331,6 +14095,7 @@
         <w:rPr>
           <w:noProof/>
         </w:rPr>
+        <w:lastRenderedPageBreak/>
         <w:drawing>
           <wp:inline distT="0" distB="0" distL="0" distR="0">
             <wp:extent cx="3657600" cy="3381375"/>
@@ -13349,7 +14114,7 @@
                     </pic:cNvPicPr>
                   </pic:nvPicPr>
                   <pic:blipFill>
-                    <a:blip r:embed="rId68" cstate="print"/>
+                    <a:blip r:embed="rId66" cstate="print"/>
                     <a:srcRect/>
                     <a:stretch>
                       <a:fillRect/>
@@ -13418,7 +14183,7 @@
                     </pic:cNvPicPr>
                   </pic:nvPicPr>
                   <pic:blipFill>
-                    <a:blip r:embed="rId69" cstate="print"/>
+                    <a:blip r:embed="rId67" cstate="print"/>
                     <a:srcRect/>
                     <a:stretch>
                       <a:fillRect/>
@@ -13457,7 +14222,19 @@
         <w:rPr>
           <w:lang w:val="ru-RU"/>
         </w:rPr>
-        <w:t xml:space="preserve">График можно рассмативать по частям, перемещая вертикальную и горизонтальную полосы прокрутки. Кроме того, на каждой полосе прокрутки размещена кнопка </w:t>
+        <w:t xml:space="preserve">График можно </w:t>
+      </w:r>
+      <w:r>
+        <w:rPr>
+          <w:lang w:val="ru-RU"/>
+        </w:rPr>
+        <w:t>рассматривать</w:t>
+      </w:r>
+      <w:r>
+        <w:rPr>
+          <w:lang w:val="ru-RU"/>
+        </w:rPr>
+        <w:t xml:space="preserve"> по частям, перемещая вертикальную и горизонтальную полосы прокрутки. Кроме того, на каждой полосе прокрутки размещена кнопка </w:t>
       </w:r>
       <w:r>
         <w:rPr>
@@ -13481,7 +14258,7 @@
                     </pic:cNvPicPr>
                   </pic:nvPicPr>
                   <pic:blipFill>
-                    <a:blip r:embed="rId70" cstate="print"/>
+                    <a:blip r:embed="rId68" cstate="print"/>
                     <a:srcRect/>
                     <a:stretch>
                       <a:fillRect/>
@@ -13513,7 +14290,19 @@
         <w:rPr>
           <w:lang w:val="ru-RU"/>
         </w:rPr>
-        <w:t>, нажатие на которую приводит к сбросу масштабирования по данной оси.</w:t>
+        <w:t xml:space="preserve">, нажатие на которую приводит к сбросу масштабирования </w:t>
+      </w:r>
+      <w:r>
+        <w:rPr>
+          <w:lang w:val="ru-RU"/>
+        </w:rPr>
+        <w:t xml:space="preserve">только </w:t>
+      </w:r>
+      <w:r>
+        <w:rPr>
+          <w:lang w:val="ru-RU"/>
+        </w:rPr>
+        <w:t>по данной оси.</w:t>
       </w:r>
     </w:p>
     <w:p>
@@ -13540,6 +14329,7 @@
         <w:rPr>
           <w:lang w:val="ru-RU"/>
         </w:rPr>
+        <w:lastRenderedPageBreak/>
         <w:t>Для сброса масштабирования можно щелкнуть по кнопке «</w:t>
       </w:r>
       <w:r>
@@ -13557,7 +14347,7 @@
           <w:lang w:val="ru-RU"/>
         </w:rPr>
       </w:pPr>
-      <w:bookmarkStart w:id="32" w:name="_Toc363656825"/>
+      <w:bookmarkStart w:id="32" w:name="_Toc363750597"/>
       <w:r>
         <w:rPr>
           <w:lang w:val="ru-RU"/>
@@ -13577,11 +14367,47 @@
         <w:rPr>
           <w:lang w:val="ru-RU"/>
         </w:rPr>
-        <w:t xml:space="preserve">Для того, чтобы получить сводную информацию обо всех облигациях на графике, можно использовать кнопку </w:t>
-      </w:r>
-      <w:r>
-        <w:rPr>
-          <w:lang w:val="ru-RU"/>
+        <w:t xml:space="preserve">Для того, чтобы получить сводную информацию </w:t>
+      </w:r>
+      <w:r>
+        <w:rPr>
+          <w:lang w:val="ru-RU"/>
+        </w:rPr>
+        <w:t xml:space="preserve">по </w:t>
+      </w:r>
+      <w:r>
+        <w:rPr>
+          <w:lang w:val="ru-RU"/>
+        </w:rPr>
+        <w:t>все</w:t>
+      </w:r>
+      <w:r>
+        <w:rPr>
+          <w:lang w:val="ru-RU"/>
+        </w:rPr>
+        <w:t>м</w:t>
+      </w:r>
+      <w:r>
+        <w:rPr>
+          <w:lang w:val="ru-RU"/>
+        </w:rPr>
+        <w:t xml:space="preserve"> облигация</w:t>
+      </w:r>
+      <w:r>
+        <w:rPr>
+          <w:lang w:val="ru-RU"/>
+        </w:rPr>
+        <w:t>м</w:t>
+      </w:r>
+      <w:r>
+        <w:rPr>
+          <w:lang w:val="ru-RU"/>
+        </w:rPr>
+        <w:t xml:space="preserve"> на графике, можно использовать кнопку </w:t>
+      </w:r>
+      <w:r>
+        <w:rPr>
+          <w:noProof/>
         </w:rPr>
         <w:drawing>
           <wp:inline distT="0" distB="0" distL="0" distR="0">
@@ -13641,7 +14467,21 @@
           <w:noProof/>
           <w:lang w:val="ru-RU"/>
         </w:rPr>
-        <w:t>«Показ таблицы» из панели инструментов графика. После нажатия открывается окно следующего вида:</w:t>
+        <w:t xml:space="preserve">«Показ таблицы» </w:t>
+      </w:r>
+      <w:r>
+        <w:rPr>
+          <w:noProof/>
+          <w:lang w:val="ru-RU"/>
+        </w:rPr>
+        <w:t xml:space="preserve">на </w:t>
+      </w:r>
+      <w:r>
+        <w:rPr>
+          <w:noProof/>
+          <w:lang w:val="ru-RU"/>
+        </w:rPr>
+        <w:t>панели инструментов графика. После нажатия открывается окно следующего вида:</w:t>
       </w:r>
     </w:p>
     <w:p>
@@ -13673,7 +14513,7 @@
                     </pic:cNvPicPr>
                   </pic:nvPicPr>
                   <pic:blipFill>
-                    <a:blip r:embed="rId71" cstate="print"/>
+                    <a:blip r:embed="rId69" cstate="print"/>
                     <a:srcRect/>
                     <a:stretch>
                       <a:fillRect/>
@@ -13714,7 +14554,21 @@
           <w:noProof/>
           <w:lang w:val="ru-RU"/>
         </w:rPr>
-        <w:t xml:space="preserve">В данном окне показаны все облигации, как входящие в кривые, так и в выбранный портфель. Свопы в данном окне не показываются.  В панели инструментов данного диалогового окна есть кнопка </w:t>
+        <w:t xml:space="preserve">В данном окне показаны все облигации, как входящие в </w:t>
+      </w:r>
+      <w:r>
+        <w:rPr>
+          <w:noProof/>
+          <w:lang w:val="ru-RU"/>
+        </w:rPr>
+        <w:t xml:space="preserve">отображенные </w:t>
+      </w:r>
+      <w:r>
+        <w:rPr>
+          <w:noProof/>
+          <w:lang w:val="ru-RU"/>
+        </w:rPr>
+        <w:t xml:space="preserve">кривые, так и в выбранный портфель. Свопы в данном окне не показываются.  В панели инструментов данного диалогового окна есть кнопка </w:t>
       </w:r>
       <w:r>
         <w:rPr>
@@ -13738,7 +14592,7 @@
                     </pic:cNvPicPr>
                   </pic:nvPicPr>
                   <pic:blipFill>
-                    <a:blip r:embed="rId72" cstate="print"/>
+                    <a:blip r:embed="rId70" cstate="print"/>
                     <a:srcRect/>
                     <a:stretch>
                       <a:fillRect/>
@@ -13782,7 +14636,7 @@
         </w:rPr>
       </w:pPr>
       <w:bookmarkStart w:id="33" w:name="_Контекстное_меню_графика"/>
-      <w:bookmarkStart w:id="34" w:name="_Toc363656826"/>
+      <w:bookmarkStart w:id="34" w:name="_Toc363750598"/>
       <w:bookmarkEnd w:id="33"/>
       <w:r>
         <w:rPr>
@@ -13833,7 +14687,7 @@
                     </pic:cNvPicPr>
                   </pic:nvPicPr>
                   <pic:blipFill>
-                    <a:blip r:embed="rId73" cstate="print"/>
+                    <a:blip r:embed="rId71" cstate="print"/>
                     <a:srcRect t="29242" b="7220"/>
                     <a:stretch>
                       <a:fillRect/>
@@ -13902,6 +14756,7 @@
                 <w:b/>
                 <w:lang w:val="ru-RU"/>
               </w:rPr>
+              <w:lastRenderedPageBreak/>
               <w:t>Команда</w:t>
             </w:r>
           </w:p>
@@ -14111,22 +14966,47 @@
               </w:rPr>
               <w:t xml:space="preserve">. По аналогии с выбором </w:t>
             </w:r>
-            <w:hyperlink w:anchor="_Выбор_даты_облигации" w:history="1">
-              <w:r>
-                <w:rPr>
-                  <w:rStyle w:val="Hyperlink"/>
-                  <w:lang w:val="ru-RU"/>
-                </w:rPr>
-                <w:t>даты для</w:t>
-              </w:r>
-              <w:r>
-                <w:rPr>
-                  <w:rStyle w:val="Hyperlink"/>
-                  <w:lang w:val="ru-RU"/>
-                </w:rPr>
-                <w:t xml:space="preserve"> облигации</w:t>
-              </w:r>
-            </w:hyperlink>
+            <w:r>
+              <w:fldChar w:fldCharType="begin"/>
+            </w:r>
+            <w:r>
+              <w:instrText>HYPERLINK</w:instrText>
+            </w:r>
+            <w:r>
+              <w:rPr>
+                <w:lang w:val="ru-RU"/>
+              </w:rPr>
+              <w:instrText xml:space="preserve"> \</w:instrText>
+            </w:r>
+            <w:r>
+              <w:instrText>l</w:instrText>
+            </w:r>
+            <w:r>
+              <w:rPr>
+                <w:lang w:val="ru-RU"/>
+              </w:rPr>
+              <w:instrText xml:space="preserve"> "_Выбор_даты_облигации"</w:instrText>
+            </w:r>
+            <w:r>
+              <w:fldChar w:fldCharType="separate"/>
+            </w:r>
+            <w:r>
+              <w:rPr>
+                <w:rStyle w:val="Hyperlink"/>
+                <w:lang w:val="ru-RU"/>
+              </w:rPr>
+              <w:t>даты для</w:t>
+            </w:r>
+            <w:r>
+              <w:rPr>
+                <w:rStyle w:val="Hyperlink"/>
+                <w:lang w:val="ru-RU"/>
+              </w:rPr>
+              <w:t xml:space="preserve"> облигации</w:t>
+            </w:r>
+            <w:r>
+              <w:fldChar w:fldCharType="end"/>
+            </w:r>
             <w:r>
               <w:rPr>
                 <w:lang w:val="ru-RU"/>
@@ -14151,7 +15031,7 @@
         </w:rPr>
       </w:pPr>
       <w:bookmarkStart w:id="35" w:name="_Добавление_облигаций_на"/>
-      <w:bookmarkStart w:id="36" w:name="_Toc363656827"/>
+      <w:bookmarkStart w:id="36" w:name="_Toc363750599"/>
       <w:bookmarkEnd w:id="35"/>
       <w:r>
         <w:rPr>
@@ -14191,43 +15071,40 @@
         </w:rPr>
         <w:t xml:space="preserve">Выбрать новый портфель из </w:t>
       </w:r>
-      <w:hyperlink w:anchor="_Рисование_портфелей" w:history="1">
-        <w:r>
-          <w:rPr>
-            <w:rStyle w:val="Hyperlink"/>
-            <w:lang w:val="ru-RU"/>
-          </w:rPr>
-          <w:t xml:space="preserve">меню выбора </w:t>
-        </w:r>
-        <w:r>
-          <w:rPr>
-            <w:rStyle w:val="Hyperlink"/>
-            <w:lang w:val="ru-RU"/>
-          </w:rPr>
-          <w:t>п</w:t>
-        </w:r>
-        <w:r>
-          <w:rPr>
-            <w:rStyle w:val="Hyperlink"/>
-            <w:lang w:val="ru-RU"/>
-          </w:rPr>
-          <w:t>о</w:t>
-        </w:r>
-        <w:r>
-          <w:rPr>
-            <w:rStyle w:val="Hyperlink"/>
-            <w:lang w:val="ru-RU"/>
-          </w:rPr>
-          <w:t>р</w:t>
-        </w:r>
-        <w:r>
-          <w:rPr>
-            <w:rStyle w:val="Hyperlink"/>
-            <w:lang w:val="ru-RU"/>
-          </w:rPr>
-          <w:t>тфеля</w:t>
-        </w:r>
-      </w:hyperlink>
+      <w:r>
+        <w:fldChar w:fldCharType="begin"/>
+      </w:r>
+      <w:r>
+        <w:instrText>HYPERLINK</w:instrText>
+      </w:r>
+      <w:r>
+        <w:rPr>
+          <w:lang w:val="ru-RU"/>
+        </w:rPr>
+        <w:instrText xml:space="preserve"> \</w:instrText>
+      </w:r>
+      <w:r>
+        <w:instrText>l</w:instrText>
+      </w:r>
+      <w:r>
+        <w:rPr>
+          <w:lang w:val="ru-RU"/>
+        </w:rPr>
+        <w:instrText xml:space="preserve"> "_Рисование_портфелей"</w:instrText>
+      </w:r>
+      <w:r>
+        <w:fldChar w:fldCharType="separate"/>
+      </w:r>
+      <w:r>
+        <w:rPr>
+          <w:rStyle w:val="Hyperlink"/>
+          <w:lang w:val="ru-RU"/>
+        </w:rPr>
+        <w:t>меню выбора портфеля</w:t>
+      </w:r>
+      <w:r>
+        <w:fldChar w:fldCharType="end"/>
+      </w:r>
       <w:r>
         <w:rPr>
           <w:lang w:val="ru-RU"/>
@@ -14431,7 +15308,7 @@
                     </pic:cNvPicPr>
                   </pic:nvPicPr>
                   <pic:blipFill>
-                    <a:blip r:embed="rId74" cstate="print"/>
+                    <a:blip r:embed="rId72" cstate="print"/>
                     <a:srcRect/>
                     <a:stretch>
                       <a:fillRect/>
@@ -14463,6 +15340,9 @@
     <w:p>
       <w:pPr>
         <w:ind w:left="360"/>
+        <w:rPr>
+          <w:lang w:val="ru-RU"/>
+        </w:rPr>
       </w:pPr>
       <w:r>
         <w:rPr>
@@ -14500,17 +15380,61 @@
         <w:rPr>
           <w:lang w:val="ru-RU"/>
         </w:rPr>
+        <w:lastRenderedPageBreak/>
         <w:t xml:space="preserve">Настроить </w:t>
       </w:r>
-      <w:hyperlink w:anchor="_Вкладка_Bond_selection" w:history="1">
-        <w:r>
-          <w:rPr>
-            <w:rStyle w:val="Hyperlink"/>
-            <w:lang w:val="ru-RU"/>
-          </w:rPr>
-          <w:t>внешний вид списка</w:t>
-        </w:r>
-      </w:hyperlink>
+      <w:r>
+        <w:fldChar w:fldCharType="begin"/>
+      </w:r>
+      <w:r>
+        <w:instrText>HYPERLINK</w:instrText>
+      </w:r>
+      <w:r>
+        <w:rPr>
+          <w:lang w:val="ru-RU"/>
+        </w:rPr>
+        <w:instrText xml:space="preserve"> \</w:instrText>
+      </w:r>
+      <w:r>
+        <w:instrText>l</w:instrText>
+      </w:r>
+      <w:r>
+        <w:rPr>
+          <w:lang w:val="ru-RU"/>
+        </w:rPr>
+        <w:instrText xml:space="preserve"> "_Вкладка_</w:instrText>
+      </w:r>
+      <w:r>
+        <w:instrText>Bond</w:instrText>
+      </w:r>
+      <w:r>
+        <w:rPr>
+          <w:lang w:val="ru-RU"/>
+        </w:rPr>
+        <w:instrText>_</w:instrText>
+      </w:r>
+      <w:r>
+        <w:instrText>selection</w:instrText>
+      </w:r>
+      <w:r>
+        <w:rPr>
+          <w:lang w:val="ru-RU"/>
+        </w:rPr>
+        <w:instrText>"</w:instrText>
+      </w:r>
+      <w:r>
+        <w:fldChar w:fldCharType="separate"/>
+      </w:r>
+      <w:r>
+        <w:rPr>
+          <w:rStyle w:val="Hyperlink"/>
+          <w:lang w:val="ru-RU"/>
+        </w:rPr>
+        <w:t>внешний вид списка</w:t>
+      </w:r>
+      <w:r>
+        <w:fldChar w:fldCharType="end"/>
+      </w:r>
       <w:r>
         <w:rPr>
           <w:lang w:val="ru-RU"/>
@@ -14590,9 +15514,11 @@
         </w:rPr>
         <w:t>Например, можно показать все облигации, название эмитента которых содержит строку «</w:t>
       </w:r>
+      <w:proofErr w:type="spellStart"/>
       <w:r>
         <w:t>ru</w:t>
       </w:r>
+      <w:proofErr w:type="spellEnd"/>
       <w:r>
         <w:rPr>
           <w:lang w:val="ru-RU"/>
@@ -14632,7 +15558,7 @@
                     </pic:cNvPicPr>
                   </pic:nvPicPr>
                   <pic:blipFill>
-                    <a:blip r:embed="rId75" cstate="print"/>
+                    <a:blip r:embed="rId73" cstate="print"/>
                     <a:srcRect/>
                     <a:stretch>
                       <a:fillRect/>
@@ -14695,131 +15621,251 @@
         </w:rPr>
         <w:t xml:space="preserve">подробное описание можно найти по адресу </w:t>
       </w:r>
-      <w:hyperlink r:id="rId76" w:history="1">
-        <w:r>
-          <w:rPr>
-            <w:rStyle w:val="Hyperlink"/>
-          </w:rPr>
-          <w:t>http</w:t>
-        </w:r>
-        <w:r>
-          <w:rPr>
-            <w:rStyle w:val="Hyperlink"/>
-            <w:lang w:val="ru-RU"/>
-          </w:rPr>
-          <w:t>://</w:t>
-        </w:r>
-        <w:r>
-          <w:rPr>
-            <w:rStyle w:val="Hyperlink"/>
-          </w:rPr>
-          <w:t>msdn</w:t>
-        </w:r>
-        <w:r>
-          <w:rPr>
-            <w:rStyle w:val="Hyperlink"/>
-            <w:lang w:val="ru-RU"/>
-          </w:rPr>
-          <w:t>.</w:t>
-        </w:r>
-        <w:r>
-          <w:rPr>
-            <w:rStyle w:val="Hyperlink"/>
-          </w:rPr>
-          <w:t>microsoft</w:t>
-        </w:r>
-        <w:r>
-          <w:rPr>
-            <w:rStyle w:val="Hyperlink"/>
-            <w:lang w:val="ru-RU"/>
-          </w:rPr>
-          <w:t>.</w:t>
-        </w:r>
-        <w:r>
-          <w:rPr>
-            <w:rStyle w:val="Hyperlink"/>
-          </w:rPr>
-          <w:t>com</w:t>
-        </w:r>
-        <w:r>
-          <w:rPr>
-            <w:rStyle w:val="Hyperlink"/>
-            <w:lang w:val="ru-RU"/>
-          </w:rPr>
-          <w:t>/</w:t>
-        </w:r>
-        <w:r>
-          <w:rPr>
-            <w:rStyle w:val="Hyperlink"/>
-          </w:rPr>
-          <w:t>ru</w:t>
-        </w:r>
-        <w:r>
-          <w:rPr>
-            <w:rStyle w:val="Hyperlink"/>
-            <w:lang w:val="ru-RU"/>
-          </w:rPr>
-          <w:t>-</w:t>
-        </w:r>
-        <w:r>
-          <w:rPr>
-            <w:rStyle w:val="Hyperlink"/>
-          </w:rPr>
-          <w:t>ru</w:t>
-        </w:r>
-        <w:r>
-          <w:rPr>
-            <w:rStyle w:val="Hyperlink"/>
-            <w:lang w:val="ru-RU"/>
-          </w:rPr>
-          <w:t>/</w:t>
-        </w:r>
-        <w:r>
-          <w:rPr>
-            <w:rStyle w:val="Hyperlink"/>
-          </w:rPr>
-          <w:t>library</w:t>
-        </w:r>
-        <w:r>
-          <w:rPr>
-            <w:rStyle w:val="Hyperlink"/>
-            <w:lang w:val="ru-RU"/>
-          </w:rPr>
-          <w:t>/</w:t>
-        </w:r>
-        <w:r>
-          <w:rPr>
-            <w:rStyle w:val="Hyperlink"/>
-          </w:rPr>
-          <w:t>az</w:t>
-        </w:r>
-        <w:r>
-          <w:rPr>
-            <w:rStyle w:val="Hyperlink"/>
-            <w:lang w:val="ru-RU"/>
-          </w:rPr>
-          <w:t>24</w:t>
-        </w:r>
-        <w:r>
-          <w:rPr>
-            <w:rStyle w:val="Hyperlink"/>
-          </w:rPr>
-          <w:t>scfc</w:t>
-        </w:r>
-        <w:r>
-          <w:rPr>
-            <w:rStyle w:val="Hyperlink"/>
-            <w:lang w:val="ru-RU"/>
-          </w:rPr>
-          <w:t>.</w:t>
-        </w:r>
-        <w:r>
-          <w:rPr>
-            <w:rStyle w:val="Hyperlink"/>
-          </w:rPr>
-          <w:t>aspx</w:t>
-        </w:r>
-      </w:hyperlink>
+      <w:r>
+        <w:fldChar w:fldCharType="begin"/>
+      </w:r>
+      <w:r>
+        <w:instrText>HYPERLINK</w:instrText>
+      </w:r>
+      <w:r>
+        <w:rPr>
+          <w:lang w:val="ru-RU"/>
+        </w:rPr>
+        <w:instrText xml:space="preserve"> "</w:instrText>
+      </w:r>
+      <w:r>
+        <w:instrText>http</w:instrText>
+      </w:r>
+      <w:r>
+        <w:rPr>
+          <w:lang w:val="ru-RU"/>
+        </w:rPr>
+        <w:instrText>://</w:instrText>
+      </w:r>
+      <w:r>
+        <w:instrText>msdn</w:instrText>
+      </w:r>
+      <w:r>
+        <w:rPr>
+          <w:lang w:val="ru-RU"/>
+        </w:rPr>
+        <w:instrText>.</w:instrText>
+      </w:r>
+      <w:r>
+        <w:instrText>microsoft</w:instrText>
+      </w:r>
+      <w:r>
+        <w:rPr>
+          <w:lang w:val="ru-RU"/>
+        </w:rPr>
+        <w:instrText>.</w:instrText>
+      </w:r>
+      <w:r>
+        <w:instrText>com</w:instrText>
+      </w:r>
+      <w:r>
+        <w:rPr>
+          <w:lang w:val="ru-RU"/>
+        </w:rPr>
+        <w:instrText>/</w:instrText>
+      </w:r>
+      <w:r>
+        <w:instrText>ru</w:instrText>
+      </w:r>
+      <w:r>
+        <w:rPr>
+          <w:lang w:val="ru-RU"/>
+        </w:rPr>
+        <w:instrText>-</w:instrText>
+      </w:r>
+      <w:r>
+        <w:instrText>ru</w:instrText>
+      </w:r>
+      <w:r>
+        <w:rPr>
+          <w:lang w:val="ru-RU"/>
+        </w:rPr>
+        <w:instrText>/</w:instrText>
+      </w:r>
+      <w:r>
+        <w:instrText>library</w:instrText>
+      </w:r>
+      <w:r>
+        <w:rPr>
+          <w:lang w:val="ru-RU"/>
+        </w:rPr>
+        <w:instrText>/</w:instrText>
+      </w:r>
+      <w:r>
+        <w:instrText>az</w:instrText>
+      </w:r>
+      <w:r>
+        <w:rPr>
+          <w:lang w:val="ru-RU"/>
+        </w:rPr>
+        <w:instrText>24</w:instrText>
+      </w:r>
+      <w:r>
+        <w:instrText>scfc</w:instrText>
+      </w:r>
+      <w:r>
+        <w:rPr>
+          <w:lang w:val="ru-RU"/>
+        </w:rPr>
+        <w:instrText>.</w:instrText>
+      </w:r>
+      <w:r>
+        <w:instrText>aspx</w:instrText>
+      </w:r>
+      <w:r>
+        <w:rPr>
+          <w:lang w:val="ru-RU"/>
+        </w:rPr>
+        <w:instrText>"</w:instrText>
+      </w:r>
+      <w:r>
+        <w:fldChar w:fldCharType="separate"/>
+      </w:r>
+      <w:r>
+        <w:rPr>
+          <w:rStyle w:val="Hyperlink"/>
+        </w:rPr>
+        <w:t>http</w:t>
+      </w:r>
+      <w:r>
+        <w:rPr>
+          <w:rStyle w:val="Hyperlink"/>
+          <w:lang w:val="ru-RU"/>
+        </w:rPr>
+        <w:t>://</w:t>
+      </w:r>
+      <w:proofErr w:type="spellStart"/>
+      <w:r>
+        <w:rPr>
+          <w:rStyle w:val="Hyperlink"/>
+        </w:rPr>
+        <w:t>msdn</w:t>
+      </w:r>
+      <w:proofErr w:type="spellEnd"/>
+      <w:r>
+        <w:rPr>
+          <w:rStyle w:val="Hyperlink"/>
+          <w:lang w:val="ru-RU"/>
+        </w:rPr>
+        <w:t>.</w:t>
+      </w:r>
+      <w:proofErr w:type="spellStart"/>
+      <w:r>
+        <w:rPr>
+          <w:rStyle w:val="Hyperlink"/>
+        </w:rPr>
+        <w:t>microsoft</w:t>
+      </w:r>
+      <w:proofErr w:type="spellEnd"/>
+      <w:r>
+        <w:rPr>
+          <w:rStyle w:val="Hyperlink"/>
+          <w:lang w:val="ru-RU"/>
+        </w:rPr>
+        <w:t>.</w:t>
+      </w:r>
+      <w:r>
+        <w:rPr>
+          <w:rStyle w:val="Hyperlink"/>
+        </w:rPr>
+        <w:t>com</w:t>
+      </w:r>
+      <w:r>
+        <w:rPr>
+          <w:rStyle w:val="Hyperlink"/>
+          <w:lang w:val="ru-RU"/>
+        </w:rPr>
+        <w:t>/</w:t>
+      </w:r>
+      <w:proofErr w:type="spellStart"/>
+      <w:r>
+        <w:rPr>
+          <w:rStyle w:val="Hyperlink"/>
+        </w:rPr>
+        <w:t>ru</w:t>
+      </w:r>
+      <w:proofErr w:type="spellEnd"/>
+      <w:r>
+        <w:rPr>
+          <w:rStyle w:val="Hyperlink"/>
+          <w:lang w:val="ru-RU"/>
+        </w:rPr>
+        <w:t>-</w:t>
+      </w:r>
+      <w:proofErr w:type="spellStart"/>
+      <w:r>
+        <w:rPr>
+          <w:rStyle w:val="Hyperlink"/>
+        </w:rPr>
+        <w:t>ru</w:t>
+      </w:r>
+      <w:proofErr w:type="spellEnd"/>
+      <w:r>
+        <w:rPr>
+          <w:rStyle w:val="Hyperlink"/>
+          <w:lang w:val="ru-RU"/>
+        </w:rPr>
+        <w:t>/</w:t>
+      </w:r>
+      <w:r>
+        <w:rPr>
+          <w:rStyle w:val="Hyperlink"/>
+        </w:rPr>
+        <w:t>library</w:t>
+      </w:r>
+      <w:r>
+        <w:rPr>
+          <w:rStyle w:val="Hyperlink"/>
+          <w:lang w:val="ru-RU"/>
+        </w:rPr>
+        <w:t>/</w:t>
+      </w:r>
+      <w:proofErr w:type="spellStart"/>
+      <w:r>
+        <w:rPr>
+          <w:rStyle w:val="Hyperlink"/>
+        </w:rPr>
+        <w:t>az</w:t>
+      </w:r>
+      <w:proofErr w:type="spellEnd"/>
+      <w:r>
+        <w:rPr>
+          <w:rStyle w:val="Hyperlink"/>
+          <w:lang w:val="ru-RU"/>
+        </w:rPr>
+        <w:t>24</w:t>
+      </w:r>
+      <w:proofErr w:type="spellStart"/>
+      <w:r>
+        <w:rPr>
+          <w:rStyle w:val="Hyperlink"/>
+        </w:rPr>
+        <w:t>scfc</w:t>
+      </w:r>
+      <w:proofErr w:type="spellEnd"/>
+      <w:r>
+        <w:rPr>
+          <w:rStyle w:val="Hyperlink"/>
+          <w:lang w:val="ru-RU"/>
+        </w:rPr>
+        <w:t>.</w:t>
+      </w:r>
+      <w:proofErr w:type="spellStart"/>
+      <w:r>
+        <w:rPr>
+          <w:rStyle w:val="Hyperlink"/>
+        </w:rPr>
+        <w:t>aspx</w:t>
+      </w:r>
+      <w:proofErr w:type="spellEnd"/>
+      <w:r>
+        <w:fldChar w:fldCharType="end"/>
+      </w:r>
       <w:r>
         <w:rPr>
           <w:lang w:val="ru-RU"/>
@@ -14844,11 +15890,25 @@
         <w:rPr>
           <w:lang w:val="ru-RU"/>
         </w:rPr>
-        <w:t>Например, для того, чтобы найти все облигации, название эмитена которых начинается на «</w:t>
-      </w:r>
+        <w:t>Например, для того, чтобы найти все облигации, название эмитен</w:t>
+      </w:r>
+      <w:r>
+        <w:rPr>
+          <w:lang w:val="ru-RU"/>
+        </w:rPr>
+        <w:t>т</w:t>
+      </w:r>
+      <w:r>
+        <w:rPr>
+          <w:lang w:val="ru-RU"/>
+        </w:rPr>
+        <w:t>а которых начинается на «</w:t>
+      </w:r>
+      <w:proofErr w:type="spellStart"/>
       <w:r>
         <w:t>ru</w:t>
       </w:r>
+      <w:proofErr w:type="spellEnd"/>
       <w:r>
         <w:rPr>
           <w:lang w:val="ru-RU"/>
@@ -14861,9 +15921,11 @@
         </w:rPr>
         <w:t>^</w:t>
       </w:r>
+      <w:proofErr w:type="spellStart"/>
       <w:r>
         <w:t>ru</w:t>
       </w:r>
+      <w:proofErr w:type="spellEnd"/>
       <w:r>
         <w:rPr>
           <w:lang w:val="ru-RU"/>
@@ -14897,7 +15959,7 @@
                     </pic:cNvPicPr>
                   </pic:nvPicPr>
                   <pic:blipFill>
-                    <a:blip r:embed="rId77" cstate="print"/>
+                    <a:blip r:embed="rId74" cstate="print"/>
                     <a:srcRect/>
                     <a:stretch>
                       <a:fillRect/>
@@ -14994,6 +16056,12 @@
         <w:rPr>
           <w:lang w:val="ru-RU"/>
         </w:rPr>
+        <w:t>,</w:t>
+      </w:r>
+      <w:r>
+        <w:rPr>
+          <w:lang w:val="ru-RU"/>
+        </w:rPr>
         <w:t xml:space="preserve"> а </w:t>
       </w:r>
       <w:r>
@@ -15041,7 +16109,7 @@
                     </pic:cNvPicPr>
                   </pic:nvPicPr>
                   <pic:blipFill>
-                    <a:blip r:embed="rId78" cstate="print"/>
+                    <a:blip r:embed="rId75" cstate="print"/>
                     <a:srcRect/>
                     <a:stretch>
                       <a:fillRect/>
@@ -15105,7 +16173,7 @@
         <w:rPr>
           <w:lang w:val="ru-RU"/>
         </w:rPr>
-        <w:t>появляется диалоговое следующее диалоговое окно:</w:t>
+        <w:t>появляется следующее диалоговое окно:</w:t>
       </w:r>
     </w:p>
     <w:tbl>
@@ -15143,7 +16211,7 @@
             </w:pPr>
             <w:r>
               <w:rPr>
-                <w:lang w:val="ru-RU"/>
+                <w:noProof/>
               </w:rPr>
               <w:drawing>
                 <wp:inline distT="0" distB="0" distL="0" distR="0">
@@ -15163,7 +16231,7 @@
                           </pic:cNvPicPr>
                         </pic:nvPicPr>
                         <pic:blipFill>
-                          <a:blip r:embed="rId79" cstate="print"/>
+                          <a:blip r:embed="rId76" cstate="print"/>
                           <a:srcRect/>
                           <a:stretch>
                             <a:fillRect/>
@@ -15366,6 +16434,7 @@
           <w:noProof/>
           <w:lang w:val="ru-RU"/>
         </w:rPr>
+        <w:lastRenderedPageBreak/>
         <w:t xml:space="preserve">После нажатия кнопки </w:t>
       </w:r>
       <w:r>
@@ -15403,7 +16472,7 @@
           <w:lang w:val="ru-RU"/>
         </w:rPr>
       </w:pPr>
-      <w:bookmarkStart w:id="37" w:name="_Toc363656828"/>
+      <w:bookmarkStart w:id="37" w:name="_Toc363750600"/>
       <w:r>
         <w:rPr>
           <w:lang w:val="ru-RU"/>
@@ -15491,7 +16560,7 @@
                     </pic:cNvPicPr>
                   </pic:nvPicPr>
                   <pic:blipFill>
-                    <a:blip r:embed="rId80" cstate="print"/>
+                    <a:blip r:embed="rId77" cstate="print"/>
                     <a:srcRect/>
                     <a:stretch>
                       <a:fillRect/>
@@ -15521,6 +16590,11 @@
       </w:r>
     </w:p>
     <w:p>
+      <w:pPr>
+        <w:rPr>
+          <w:lang w:val="ru-RU"/>
+        </w:rPr>
+      </w:pPr>
       <w:r>
         <w:rPr>
           <w:lang w:val="ru-RU"/>
@@ -15560,7 +16634,7 @@
                     </pic:cNvPicPr>
                   </pic:nvPicPr>
                   <pic:blipFill>
-                    <a:blip r:embed="rId81" cstate="print"/>
+                    <a:blip r:embed="rId78" cstate="print"/>
                     <a:srcRect/>
                     <a:stretch>
                       <a:fillRect/>
@@ -15610,12 +16684,13 @@
           <w:lang w:val="ru-RU"/>
         </w:rPr>
       </w:pPr>
-      <w:bookmarkStart w:id="38" w:name="_Toc363656829"/>
+      <w:bookmarkStart w:id="38" w:name="_Toc363750601"/>
       <w:r>
         <w:rPr>
           <w:noProof/>
           <w:lang w:val="ru-RU"/>
         </w:rPr>
+        <w:lastRenderedPageBreak/>
         <w:t>Вкладка</w:t>
       </w:r>
       <w:r>
@@ -15654,7 +16729,7 @@
                     </pic:cNvPicPr>
                   </pic:nvPicPr>
                   <pic:blipFill>
-                    <a:blip r:embed="rId82" cstate="print"/>
+                    <a:blip r:embed="rId79" cstate="print"/>
                     <a:srcRect/>
                     <a:stretch>
                       <a:fillRect/>
@@ -15776,7 +16851,7 @@
                           </pic:cNvPicPr>
                         </pic:nvPicPr>
                         <pic:blipFill>
-                          <a:blip r:embed="rId83" cstate="print"/>
+                          <a:blip r:embed="rId80" cstate="print"/>
                           <a:srcRect/>
                           <a:stretch>
                             <a:fillRect/>
@@ -15901,7 +16976,7 @@
                           </pic:cNvPicPr>
                         </pic:nvPicPr>
                         <pic:blipFill>
-                          <a:blip r:embed="rId84" cstate="print"/>
+                          <a:blip r:embed="rId81" cstate="print"/>
                           <a:srcRect/>
                           <a:stretch>
                             <a:fillRect/>
@@ -15996,7 +17071,7 @@
                           </pic:cNvPicPr>
                         </pic:nvPicPr>
                         <pic:blipFill>
-                          <a:blip r:embed="rId85" cstate="print"/>
+                          <a:blip r:embed="rId82" cstate="print"/>
                           <a:srcRect/>
                           <a:stretch>
                             <a:fillRect/>
@@ -16090,7 +17165,19 @@
               <w:rPr>
                 <w:lang w:val="ru-RU"/>
               </w:rPr>
-              <w:t xml:space="preserve">, то при выборе нового портфеля все показанные раннее облигации </w:t>
+              <w:t xml:space="preserve">, то при выборе нового портфеля все показанные ранее облигации </w:t>
+            </w:r>
+            <w:r>
+              <w:rPr>
+                <w:lang w:val="ru-RU"/>
+              </w:rPr>
+              <w:t>будут удалены с графика</w:t>
+            </w:r>
+            <w:r>
+              <w:rPr>
+                <w:lang w:val="ru-RU"/>
+              </w:rPr>
+              <w:t>.</w:t>
             </w:r>
           </w:p>
           <w:p>
@@ -16120,7 +17207,25 @@
               <w:rPr>
                 <w:lang w:val="ru-RU"/>
               </w:rPr>
-              <w:t>, то при выборе нового портфеля все показанные раннее кривые, составленные из облигаций</w:t>
+              <w:t>, то при выборе нового портфеля все показанные ранее кривые, составленные из облигаций</w:t>
+            </w:r>
+            <w:r>
+              <w:rPr>
+                <w:lang w:val="ru-RU"/>
+              </w:rPr>
+              <w:t xml:space="preserve">, </w:t>
+            </w:r>
+            <w:r>
+              <w:rPr>
+                <w:lang w:val="ru-RU"/>
+              </w:rPr>
+              <w:t>будут удалены с графика</w:t>
+            </w:r>
+            <w:r>
+              <w:rPr>
+                <w:lang w:val="ru-RU"/>
+              </w:rPr>
+              <w:t>.</w:t>
             </w:r>
           </w:p>
           <w:p>
@@ -16150,15 +17255,8 @@
               <w:rPr>
                 <w:lang w:val="ru-RU"/>
               </w:rPr>
-              <w:t xml:space="preserve">, то при выборе нового портфеля все показанные раннее прочие кривые </w:t>
-            </w:r>
-          </w:p>
-          <w:p>
-            <w:pPr>
-              <w:rPr>
-                <w:lang w:val="ru-RU"/>
-              </w:rPr>
-            </w:pPr>
+              <w:t xml:space="preserve">, то при выборе нового портфеля все показанные ранее прочие кривые </w:t>
+            </w:r>
             <w:r>
               <w:rPr>
                 <w:lang w:val="ru-RU"/>
@@ -16196,6 +17294,7 @@
               <w:rPr>
                 <w:noProof/>
               </w:rPr>
+              <w:lastRenderedPageBreak/>
               <w:drawing>
                 <wp:inline distT="0" distB="0" distL="0" distR="0">
                   <wp:extent cx="2933700" cy="304800"/>
@@ -16214,7 +17313,7 @@
                           </pic:cNvPicPr>
                         </pic:nvPicPr>
                         <pic:blipFill>
-                          <a:blip r:embed="rId86" cstate="print"/>
+                          <a:blip r:embed="rId83" cstate="print"/>
                           <a:srcRect/>
                           <a:stretch>
                             <a:fillRect/>
@@ -16258,7 +17357,19 @@
               <w:rPr>
                 <w:lang w:val="ru-RU"/>
               </w:rPr>
-              <w:t>Количество точек, используемых при отображении интерполированной кривой. Слишком малое число точек приведет к тому, что кривые будут выглядеть не гладкими, слишком большое число точек приведет к замедлению работы приложения</w:t>
+              <w:t>Количество точек, используемых при отображении интерполированной кривой. Слишком малое число точек приведет к тому, что кривые будут выглядеть не гладкими</w:t>
+            </w:r>
+            <w:r>
+              <w:rPr>
+                <w:lang w:val="ru-RU"/>
+              </w:rPr>
+              <w:t xml:space="preserve">.Слишком </w:t>
+            </w:r>
+            <w:r>
+              <w:rPr>
+                <w:lang w:val="ru-RU"/>
+              </w:rPr>
+              <w:t>большое число точек приведет к замедлению работы приложения</w:t>
             </w:r>
             <w:r>
               <w:rPr>
@@ -16309,7 +17420,7 @@
                           </pic:cNvPicPr>
                         </pic:nvPicPr>
                         <pic:blipFill>
-                          <a:blip r:embed="rId87" cstate="print"/>
+                          <a:blip r:embed="rId84" cstate="print"/>
                           <a:srcRect/>
                           <a:stretch>
                             <a:fillRect/>
@@ -16397,7 +17508,19 @@
               <w:rPr>
                 <w:lang w:val="ru-RU"/>
               </w:rPr>
-              <w:t xml:space="preserve">была расчитана, потребуется наличие котировок </w:t>
+              <w:t xml:space="preserve">была </w:t>
+            </w:r>
+            <w:r>
+              <w:rPr>
+                <w:lang w:val="ru-RU"/>
+              </w:rPr>
+              <w:t>рассчитана</w:t>
+            </w:r>
+            <w:r>
+              <w:rPr>
+                <w:lang w:val="ru-RU"/>
+              </w:rPr>
+              <w:t xml:space="preserve">, потребуется наличие котировок </w:t>
             </w:r>
             <w:r>
               <w:t>BID</w:t>
@@ -16451,7 +17574,13 @@
               <w:rPr>
                 <w:lang w:val="ru-RU"/>
               </w:rPr>
-              <w:t>расчитана не будет.</w:t>
+              <w:t>рассчитана</w:t>
+            </w:r>
+            <w:r>
+              <w:rPr>
+                <w:lang w:val="ru-RU"/>
+              </w:rPr>
+              <w:t xml:space="preserve"> не будет.</w:t>
             </w:r>
           </w:p>
           <w:p>
@@ -16522,7 +17651,19 @@
               <w:rPr>
                 <w:lang w:val="ru-RU"/>
               </w:rPr>
-              <w:t>будет использоваться значение наличествующей котировки.</w:t>
+              <w:t xml:space="preserve">будет использоваться значение </w:t>
+            </w:r>
+            <w:r>
+              <w:rPr>
+                <w:lang w:val="ru-RU"/>
+              </w:rPr>
+              <w:t xml:space="preserve">имеющейся </w:t>
+            </w:r>
+            <w:r>
+              <w:rPr>
+                <w:lang w:val="ru-RU"/>
+              </w:rPr>
+              <w:t>котировки.</w:t>
             </w:r>
           </w:p>
         </w:tc>
@@ -16543,7 +17684,7 @@
           <w:lang w:val="ru-RU"/>
         </w:rPr>
       </w:pPr>
-      <w:bookmarkStart w:id="39" w:name="_Toc363656830"/>
+      <w:bookmarkStart w:id="39" w:name="_Toc363750602"/>
       <w:r>
         <w:rPr>
           <w:noProof/>
@@ -16587,7 +17728,7 @@
                     </pic:cNvPicPr>
                   </pic:nvPicPr>
                   <pic:blipFill>
-                    <a:blip r:embed="rId88" cstate="print"/>
+                    <a:blip r:embed="rId85" cstate="print"/>
                     <a:srcRect/>
                     <a:stretch>
                       <a:fillRect/>
@@ -16632,7 +17773,19 @@
         <w:rPr>
           <w:lang w:val="ru-RU"/>
         </w:rPr>
-        <w:t xml:space="preserve"> По каждой из осей (вертикальной – доходность или спред, и горизонтальной - дюрация), можно устанавить верхн</w:t>
+        <w:t xml:space="preserve"> По каждой из осей (вертикальной – доходность или спред, и горизон</w:t>
+      </w:r>
+      <w:r>
+        <w:rPr>
+          <w:lang w:val="ru-RU"/>
+        </w:rPr>
+        <w:t>тальной - дюрация), можно устано</w:t>
+      </w:r>
+      <w:r>
+        <w:rPr>
+          <w:lang w:val="ru-RU"/>
+        </w:rPr>
+        <w:t>вить верхн</w:t>
       </w:r>
       <w:r>
         <w:rPr>
@@ -16675,6 +17828,7 @@
         <w:rPr>
           <w:lang w:val="ru-RU"/>
         </w:rPr>
+        <w:lastRenderedPageBreak/>
         <w:t>Установка</w:t>
       </w:r>
       <w:r>
@@ -16726,7 +17880,19 @@
         <w:rPr>
           <w:lang w:val="ru-RU"/>
         </w:rPr>
-        <w:t>зафиксирует границу графика на заданной величине. Если же этот флажок не установлен, то график будет ограничиваться заданной величиной только если какая-либо из точек графика будет выходить за его границы.</w:t>
+        <w:t>зафиксирует границу графика на заданной величине. Если же этот флажок не установлен, то график будет ограничиваться заданной величиной</w:t>
+      </w:r>
+      <w:r>
+        <w:rPr>
+          <w:lang w:val="ru-RU"/>
+        </w:rPr>
+        <w:t>,</w:t>
+      </w:r>
+      <w:r>
+        <w:rPr>
+          <w:lang w:val="ru-RU"/>
+        </w:rPr>
+        <w:t xml:space="preserve"> только если какая-либо из точек графика будет выходить за его границы.</w:t>
       </w:r>
     </w:p>
     <w:p>
@@ -16737,7 +17903,7 @@
           <w:lang w:val="ru-RU"/>
         </w:rPr>
       </w:pPr>
-      <w:bookmarkStart w:id="40" w:name="_Toc363656831"/>
+      <w:bookmarkStart w:id="40" w:name="_Toc363750603"/>
       <w:r>
         <w:rPr>
           <w:noProof/>
@@ -16801,7 +17967,7 @@
                     </pic:cNvPicPr>
                   </pic:nvPicPr>
                   <pic:blipFill>
-                    <a:blip r:embed="rId89" cstate="print"/>
+                    <a:blip r:embed="rId86" cstate="print"/>
                     <a:srcRect/>
                     <a:stretch>
                       <a:fillRect/>
@@ -16840,7 +18006,19 @@
         <w:rPr>
           <w:lang w:val="ru-RU"/>
         </w:rPr>
-        <w:t>На данной вкладке пользователь задает порядок использования полей для отрисовки облигаций на графике.</w:t>
+        <w:t>На данной вкладке пользователь задает порядок использования полей для о</w:t>
+      </w:r>
+      <w:r>
+        <w:rPr>
+          <w:lang w:val="ru-RU"/>
+        </w:rPr>
+        <w:t>тображения</w:t>
+      </w:r>
+      <w:r>
+        <w:rPr>
+          <w:lang w:val="ru-RU"/>
+        </w:rPr>
+        <w:t xml:space="preserve"> облигаций на графике.</w:t>
       </w:r>
     </w:p>
     <w:p>
@@ -17018,12 +18196,13 @@
           <w:lang w:val="ru-RU"/>
         </w:rPr>
       </w:pPr>
-      <w:bookmarkStart w:id="41" w:name="_Toc363656832"/>
+      <w:bookmarkStart w:id="41" w:name="_Toc363750604"/>
       <w:r>
         <w:rPr>
           <w:noProof/>
           <w:lang w:val="ru-RU"/>
         </w:rPr>
+        <w:lastRenderedPageBreak/>
         <w:t>Вкладка</w:t>
       </w:r>
       <w:r>
@@ -17069,7 +18248,7 @@
                     </pic:cNvPicPr>
                   </pic:nvPicPr>
                   <pic:blipFill>
-                    <a:blip r:embed="rId90" cstate="print"/>
+                    <a:blip r:embed="rId87" cstate="print"/>
                     <a:srcRect/>
                     <a:stretch>
                       <a:fillRect/>
@@ -17191,7 +18370,7 @@
                           </pic:cNvPicPr>
                         </pic:nvPicPr>
                         <pic:blipFill>
-                          <a:blip r:embed="rId91" cstate="print"/>
+                          <a:blip r:embed="rId88" cstate="print"/>
                           <a:srcRect l="3656"/>
                           <a:stretch>
                             <a:fillRect/>
@@ -17242,7 +18421,13 @@
               <w:rPr>
                 <w:lang w:val="ru-RU"/>
               </w:rPr>
-              <w:t>Показ панели инструментов в главном окне</w:t>
+              <w:t xml:space="preserve">Отображение </w:t>
+            </w:r>
+            <w:r>
+              <w:rPr>
+                <w:lang w:val="ru-RU"/>
+              </w:rPr>
+              <w:t>панели инструментов в главном окне</w:t>
             </w:r>
           </w:p>
         </w:tc>
@@ -17280,7 +18465,7 @@
                           </pic:cNvPicPr>
                         </pic:nvPicPr>
                         <pic:blipFill>
-                          <a:blip r:embed="rId92" cstate="print"/>
+                          <a:blip r:embed="rId89" cstate="print"/>
                           <a:srcRect/>
                           <a:stretch>
                             <a:fillRect/>
@@ -17331,7 +18516,13 @@
               <w:rPr>
                 <w:lang w:val="ru-RU"/>
               </w:rPr>
-              <w:t>Показ панели инструментов в окне графика</w:t>
+              <w:t xml:space="preserve">Отображение </w:t>
+            </w:r>
+            <w:r>
+              <w:rPr>
+                <w:lang w:val="ru-RU"/>
+              </w:rPr>
+              <w:t>панели инструментов в окне графика</w:t>
             </w:r>
           </w:p>
         </w:tc>
@@ -17369,7 +18560,7 @@
                           </pic:cNvPicPr>
                         </pic:nvPicPr>
                         <pic:blipFill>
-                          <a:blip r:embed="rId93" cstate="print"/>
+                          <a:blip r:embed="rId90" cstate="print"/>
                           <a:srcRect/>
                           <a:stretch>
                             <a:fillRect/>
@@ -17435,7 +18626,7 @@
         </w:rPr>
       </w:pPr>
       <w:bookmarkStart w:id="42" w:name="_Вкладка_Bond_selection"/>
-      <w:bookmarkStart w:id="43" w:name="_Toc363656833"/>
+      <w:bookmarkStart w:id="43" w:name="_Toc363750605"/>
       <w:bookmarkEnd w:id="42"/>
       <w:r>
         <w:rPr>
@@ -17480,7 +18671,7 @@
                     </pic:cNvPicPr>
                   </pic:nvPicPr>
                   <pic:blipFill>
-                    <a:blip r:embed="rId94" cstate="print"/>
+                    <a:blip r:embed="rId91" cstate="print"/>
                     <a:srcRect/>
                     <a:stretch>
                       <a:fillRect/>
@@ -17519,7 +18710,14 @@
         <w:rPr>
           <w:lang w:val="ru-RU"/>
         </w:rPr>
-        <w:t xml:space="preserve">Данный блок настроек ууправляет внешним видом диалогового окна </w:t>
+        <w:lastRenderedPageBreak/>
+        <w:t xml:space="preserve">Данный блок настроек </w:t>
+      </w:r>
+      <w:r>
+        <w:rPr>
+          <w:lang w:val="ru-RU"/>
+        </w:rPr>
+        <w:t xml:space="preserve">управляет внешним видом диалогового окна </w:t>
       </w:r>
       <w:r>
         <w:t>Select</w:t>
@@ -17552,7 +18750,19 @@
         <w:rPr>
           <w:lang w:val="ru-RU"/>
         </w:rPr>
-        <w:t>, а также при создании список в редакторе портфелей.</w:t>
+        <w:t xml:space="preserve">, а также при создании </w:t>
+      </w:r>
+      <w:r>
+        <w:rPr>
+          <w:lang w:val="ru-RU"/>
+        </w:rPr>
+        <w:t xml:space="preserve">списка </w:t>
+      </w:r>
+      <w:r>
+        <w:rPr>
+          <w:lang w:val="ru-RU"/>
+        </w:rPr>
+        <w:t>в редакторе портфелей.</w:t>
       </w:r>
     </w:p>
     <w:p>
@@ -17565,7 +18775,31 @@
         <w:rPr>
           <w:lang w:val="ru-RU"/>
         </w:rPr>
-        <w:t xml:space="preserve">Выбор колонок для показа осуществляется путем устанавки и снятия флажков в списке </w:t>
+        <w:t xml:space="preserve">Выбор колонок для </w:t>
+      </w:r>
+      <w:r>
+        <w:rPr>
+          <w:lang w:val="ru-RU"/>
+        </w:rPr>
+        <w:t xml:space="preserve">отображения </w:t>
+      </w:r>
+      <w:r>
+        <w:rPr>
+          <w:lang w:val="ru-RU"/>
+        </w:rPr>
+        <w:t>осуществляется путем устан</w:t>
+      </w:r>
+      <w:r>
+        <w:rPr>
+          <w:lang w:val="ru-RU"/>
+        </w:rPr>
+        <w:t>о</w:t>
+      </w:r>
+      <w:r>
+        <w:rPr>
+          <w:lang w:val="ru-RU"/>
+        </w:rPr>
+        <w:t xml:space="preserve">вки и снятия флажков в списке </w:t>
       </w:r>
       <w:r>
         <w:t>Columns</w:t>
@@ -17820,7 +19054,7 @@
           <w:lang w:val="ru-RU"/>
         </w:rPr>
       </w:pPr>
-      <w:bookmarkStart w:id="44" w:name="_Toc363656834"/>
+      <w:bookmarkStart w:id="44" w:name="_Toc363750606"/>
       <w:r>
         <w:rPr>
           <w:noProof/>
@@ -17871,7 +19105,7 @@
                     </pic:cNvPicPr>
                   </pic:nvPicPr>
                   <pic:blipFill>
-                    <a:blip r:embed="rId95" cstate="print"/>
+                    <a:blip r:embed="rId92" cstate="print"/>
                     <a:srcRect/>
                     <a:stretch>
                       <a:fillRect/>
@@ -17925,7 +19159,19 @@
         <w:rPr>
           <w:lang w:val="ru-RU"/>
         </w:rPr>
-        <w:t>или выше (</w:t>
+        <w:t xml:space="preserve">или </w:t>
+      </w:r>
+      <w:r>
+        <w:rPr>
+          <w:lang w:val="ru-RU"/>
+        </w:rPr>
+        <w:t xml:space="preserve">ниже </w:t>
+      </w:r>
+      <w:r>
+        <w:rPr>
+          <w:lang w:val="ru-RU"/>
+        </w:rPr>
+        <w:t>(</w:t>
       </w:r>
       <w:r>
         <w:t>Error</w:t>
@@ -17962,7 +19208,7 @@
           <w:lang w:val="ru-RU"/>
         </w:rPr>
       </w:pPr>
-      <w:bookmarkStart w:id="45" w:name="_Toc363656835"/>
+      <w:bookmarkStart w:id="45" w:name="_Toc363750607"/>
       <w:r>
         <w:rPr>
           <w:lang w:val="ru-RU"/>
@@ -17974,8 +19220,11 @@
     <w:p>
       <w:pPr>
         <w:pStyle w:val="Heading2"/>
-      </w:pPr>
-      <w:bookmarkStart w:id="46" w:name="_Toc363656836"/>
+        <w:rPr>
+          <w:lang w:val="ru-RU"/>
+        </w:rPr>
+      </w:pPr>
+      <w:bookmarkStart w:id="46" w:name="_Toc363750608"/>
       <w:r>
         <w:rPr>
           <w:lang w:val="ru-RU"/>
@@ -18024,7 +19273,7 @@
                     </pic:cNvPicPr>
                   </pic:nvPicPr>
                   <pic:blipFill>
-                    <a:blip r:embed="rId96" cstate="print"/>
+                    <a:blip r:embed="rId93" cstate="print"/>
                     <a:srcRect/>
                     <a:stretch>
                       <a:fillRect/>
@@ -18094,7 +19343,7 @@
       </w:r>
     </w:p>
     <w:sectPr>
-      <w:footerReference w:type="default" r:id="rId97"/>
+      <w:footerReference w:type="default" r:id="rId94"/>
       <w:pgSz w:w="12240" w:h="15840"/>
       <w:pgMar w:top="1440" w:right="1440" w:bottom="1440" w:left="1440" w:header="720" w:footer="720" w:gutter="0"/>
       <w:pgNumType w:start="1"/>
@@ -18167,7 +19416,7 @@
             <w:rPr>
               <w:noProof/>
             </w:rPr>
-            <w:t>1</w:t>
+            <w:t>26</w:t>
           </w:r>
         </w:fldSimple>
       </w:p>
@@ -18269,7 +19518,7 @@
         <v:path o:extrusionok="f" gradientshapeok="t" o:connecttype="rect"/>
         <o:lock v:ext="edit" aspectratio="t"/>
       </v:shapetype>
-      <v:shape id="_x0000_i1290" type="#_x0000_t75" style="width:18.75pt;height:13.5pt;visibility:visible;mso-wrap-style:square" o:bullet="t">
+      <v:shape id="_x0000_i1026" type="#_x0000_t75" style="width:18.8pt;height:13.75pt;visibility:visible;mso-wrap-style:square" o:bullet="t">
         <v:imagedata r:id="rId1" o:title=""/>
       </v:shape>
     </w:pict>
@@ -19363,6 +20612,7 @@
   <w:style w:type="character" w:default="1" w:styleId="DefaultParagraphFont">
     <w:name w:val="Default Paragraph Font"/>
     <w:uiPriority w:val="1"/>
+    <w:semiHidden/>
     <w:unhideWhenUsed/>
   </w:style>
   <w:style w:type="table" w:default="1" w:styleId="TableNormal">
@@ -20054,7 +21304,7 @@
 </file>
 
 <file path=customXml/itemProps1.xml><?xml version="1.0" encoding="utf-8"?>
-<ds:datastoreItem xmlns:ds="http://schemas.openxmlformats.org/officeDocument/2006/customXml" ds:itemID="{0E89F5FA-42DD-4F1D-B915-76CFDBFFD890}">
+<ds:datastoreItem xmlns:ds="http://schemas.openxmlformats.org/officeDocument/2006/customXml" ds:itemID="{C216ABF4-1B71-4813-993C-CA66B884F8F3}">
   <ds:schemaRefs>
     <ds:schemaRef ds:uri="http://schemas.openxmlformats.org/officeDocument/2006/bibliography"/>
   </ds:schemaRefs>

</xml_diff>